<commit_message>
Updated documentation of v19.5.3 release.
</commit_message>
<xml_diff>
--- a/documentation/CyberSource SiteGenesis Controllers LINK Cartridge 3DS2.docx
+++ b/documentation/CyberSource SiteGenesis Controllers LINK Cartridge 3DS2.docx
@@ -288,13 +288,16 @@
       <w:r>
         <w:rPr>
           <w:noProof/>
-          <w:color w:val="262626" w:themeColor="text1" w:themeTint="D9"/>
+          <w:color w:val="000000"/>
+          <w:sz w:val="22"/>
+          <w:szCs w:val="22"/>
+          <w:lang w:val="en-GB" w:eastAsia="en-GB"/>
         </w:rPr>
         <w:drawing>
-          <wp:inline distT="0" distB="0" distL="0" distR="0" wp14:anchorId="48AB8C3C" wp14:editId="782FBD39">
-            <wp:extent cx="2870200" cy="863600"/>
+          <wp:inline distT="0" distB="0" distL="0" distR="0" wp14:anchorId="4274E16B" wp14:editId="18F8985F">
+            <wp:extent cx="2057400" cy="723900"/>
             <wp:effectExtent l="0" t="0" r="0" b="0"/>
-            <wp:docPr id="3" name="Picture 3"/>
+            <wp:docPr id="6" name="Picture 6" descr="A picture containing clock, drawing&#10;&#10;Description automatically generated"/>
             <wp:cNvGraphicFramePr>
               <a:graphicFrameLocks xmlns:a="http://schemas.openxmlformats.org/drawingml/2006/main" noChangeAspect="1"/>
             </wp:cNvGraphicFramePr>
@@ -302,23 +305,36 @@
               <a:graphicData uri="http://schemas.openxmlformats.org/drawingml/2006/picture">
                 <pic:pic xmlns:pic="http://schemas.openxmlformats.org/drawingml/2006/picture">
                   <pic:nvPicPr>
-                    <pic:cNvPr id="1" name=""/>
-                    <pic:cNvPicPr/>
+                    <pic:cNvPr id="0" name="Picture 1" descr="A picture containing clock, drawing&#10;&#10;Description automatically generated"/>
+                    <pic:cNvPicPr>
+                      <a:picLocks noChangeAspect="1" noChangeArrowheads="1"/>
+                    </pic:cNvPicPr>
                   </pic:nvPicPr>
                   <pic:blipFill>
-                    <a:blip r:embed="rId8"/>
+                    <a:blip r:embed="rId8" r:link="rId9">
+                      <a:extLst>
+                        <a:ext uri="{28A0092B-C50C-407E-A947-70E740481C1C}">
+                          <a14:useLocalDpi xmlns:a14="http://schemas.microsoft.com/office/drawing/2010/main" val="0"/>
+                        </a:ext>
+                      </a:extLst>
+                    </a:blip>
+                    <a:srcRect/>
                     <a:stretch>
                       <a:fillRect/>
                     </a:stretch>
                   </pic:blipFill>
-                  <pic:spPr>
+                  <pic:spPr bwMode="auto">
                     <a:xfrm>
                       <a:off x="0" y="0"/>
-                      <a:ext cx="2870200" cy="863600"/>
+                      <a:ext cx="2057400" cy="723900"/>
                     </a:xfrm>
                     <a:prstGeom prst="rect">
                       <a:avLst/>
                     </a:prstGeom>
+                    <a:noFill/>
+                    <a:ln>
+                      <a:noFill/>
+                    </a:ln>
                   </pic:spPr>
                 </pic:pic>
               </a:graphicData>
@@ -333,7 +349,7 @@
           <w:szCs w:val="32"/>
         </w:rPr>
         <w:drawing>
-          <wp:inline distT="0" distB="0" distL="0" distR="0" wp14:anchorId="2A334EAD" wp14:editId="793A4066">
+          <wp:inline distT="0" distB="0" distL="0" distR="0" wp14:anchorId="458C8CBD" wp14:editId="37009906">
             <wp:extent cx="2819982" cy="860356"/>
             <wp:effectExtent l="0" t="0" r="0" b="3810"/>
             <wp:docPr id="4" name="Picture 4"/>
@@ -348,7 +364,7 @@
                     <pic:cNvPicPr/>
                   </pic:nvPicPr>
                   <pic:blipFill>
-                    <a:blip r:embed="rId9">
+                    <a:blip r:embed="rId10">
                       <a:extLst>
                         <a:ext uri="{28A0092B-C50C-407E-A947-70E740481C1C}">
                           <a14:useLocalDpi xmlns:a14="http://schemas.microsoft.com/office/drawing/2010/main" val="0"/>
@@ -432,6 +448,24 @@
         </w:rPr>
         <w:softHyphen/>
       </w:r>
+    </w:p>
+    <w:p>
+      <w:pPr>
+        <w:jc w:val="center"/>
+        <w:rPr>
+          <w:sz w:val="32"/>
+          <w:szCs w:val="32"/>
+        </w:rPr>
+      </w:pPr>
+    </w:p>
+    <w:p>
+      <w:pPr>
+        <w:jc w:val="center"/>
+        <w:rPr>
+          <w:sz w:val="32"/>
+          <w:szCs w:val="32"/>
+        </w:rPr>
+      </w:pPr>
     </w:p>
     <w:p>
       <w:pPr>
@@ -562,7 +596,7 @@
             </w:rPr>
             <w:fldChar w:fldCharType="separate"/>
           </w:r>
-          <w:hyperlink w:anchor="_Toc16694656" w:history="1">
+          <w:hyperlink w:anchor="_Toc60141260" w:history="1">
             <w:r>
               <w:rPr>
                 <w:rStyle w:val="Hyperlink"/>
@@ -603,7 +637,7 @@
                 <w:noProof/>
                 <w:webHidden/>
               </w:rPr>
-              <w:instrText xml:space="preserve"> PAGEREF _Toc16694656 \h </w:instrText>
+              <w:instrText xml:space="preserve"> PAGEREF _Toc60141260 \h </w:instrText>
             </w:r>
             <w:r>
               <w:rPr>
@@ -646,7 +680,7 @@
               <w:noProof/>
             </w:rPr>
           </w:pPr>
-          <w:hyperlink w:anchor="_Toc16694657" w:history="1">
+          <w:hyperlink w:anchor="_Toc60141261" w:history="1">
             <w:r>
               <w:rPr>
                 <w:rStyle w:val="Hyperlink"/>
@@ -687,7 +721,7 @@
                 <w:noProof/>
                 <w:webHidden/>
               </w:rPr>
-              <w:instrText xml:space="preserve"> PAGEREF _Toc16694657 \h </w:instrText>
+              <w:instrText xml:space="preserve"> PAGEREF _Toc60141261 \h </w:instrText>
             </w:r>
             <w:r>
               <w:rPr>
@@ -725,10 +759,11 @@
               <w:tab w:val="right" w:leader="dot" w:pos="10790"/>
             </w:tabs>
             <w:rPr>
+              <w:rFonts w:asciiTheme="minorHAnsi" w:eastAsiaTheme="minorEastAsia" w:hAnsiTheme="minorHAnsi" w:cstheme="minorBidi"/>
               <w:noProof/>
             </w:rPr>
           </w:pPr>
-          <w:hyperlink w:anchor="_Toc16694658" w:history="1">
+          <w:hyperlink w:anchor="_Toc60141262" w:history="1">
             <w:r>
               <w:rPr>
                 <w:rStyle w:val="Hyperlink"/>
@@ -755,7 +790,7 @@
                 <w:noProof/>
                 <w:webHidden/>
               </w:rPr>
-              <w:instrText xml:space="preserve"> PAGEREF _Toc16694658 \h </w:instrText>
+              <w:instrText xml:space="preserve"> PAGEREF _Toc60141262 \h </w:instrText>
             </w:r>
             <w:r>
               <w:rPr>
@@ -775,7 +810,175 @@
                 <w:noProof/>
                 <w:webHidden/>
               </w:rPr>
-              <w:t>7</w:t>
+              <w:t>6</w:t>
+            </w:r>
+            <w:r>
+              <w:rPr>
+                <w:noProof/>
+                <w:webHidden/>
+              </w:rPr>
+              <w:fldChar w:fldCharType="end"/>
+            </w:r>
+          </w:hyperlink>
+        </w:p>
+        <w:p>
+          <w:pPr>
+            <w:pStyle w:val="TOC1"/>
+            <w:tabs>
+              <w:tab w:val="left" w:pos="480"/>
+              <w:tab w:val="right" w:leader="dot" w:pos="10790"/>
+            </w:tabs>
+            <w:rPr>
+              <w:rFonts w:asciiTheme="minorHAnsi" w:eastAsiaTheme="minorEastAsia" w:hAnsiTheme="minorHAnsi" w:cstheme="minorBidi"/>
+              <w:noProof/>
+            </w:rPr>
+          </w:pPr>
+          <w:hyperlink w:anchor="_Toc60141263" w:history="1">
+            <w:r>
+              <w:rPr>
+                <w:rStyle w:val="Hyperlink"/>
+                <w:noProof/>
+              </w:rPr>
+              <w:t>3.</w:t>
+            </w:r>
+            <w:r>
+              <w:rPr>
+                <w:rFonts w:asciiTheme="minorHAnsi" w:eastAsiaTheme="minorEastAsia" w:hAnsiTheme="minorHAnsi" w:cstheme="minorBidi"/>
+                <w:noProof/>
+              </w:rPr>
+              <w:tab/>
+            </w:r>
+            <w:r>
+              <w:rPr>
+                <w:rStyle w:val="Hyperlink"/>
+                <w:noProof/>
+              </w:rPr>
+              <w:t>Change Logs</w:t>
+            </w:r>
+            <w:r>
+              <w:rPr>
+                <w:noProof/>
+                <w:webHidden/>
+              </w:rPr>
+              <w:tab/>
+            </w:r>
+            <w:r>
+              <w:rPr>
+                <w:noProof/>
+                <w:webHidden/>
+              </w:rPr>
+              <w:fldChar w:fldCharType="begin"/>
+            </w:r>
+            <w:r>
+              <w:rPr>
+                <w:noProof/>
+                <w:webHidden/>
+              </w:rPr>
+              <w:instrText xml:space="preserve"> PAGEREF _Toc60141263 \h </w:instrText>
+            </w:r>
+            <w:r>
+              <w:rPr>
+                <w:noProof/>
+                <w:webHidden/>
+              </w:rPr>
+            </w:r>
+            <w:r>
+              <w:rPr>
+                <w:noProof/>
+                <w:webHidden/>
+              </w:rPr>
+              <w:fldChar w:fldCharType="separate"/>
+            </w:r>
+            <w:r>
+              <w:rPr>
+                <w:noProof/>
+                <w:webHidden/>
+              </w:rPr>
+              <w:t>8</w:t>
+            </w:r>
+            <w:r>
+              <w:rPr>
+                <w:noProof/>
+                <w:webHidden/>
+              </w:rPr>
+              <w:fldChar w:fldCharType="end"/>
+            </w:r>
+          </w:hyperlink>
+        </w:p>
+        <w:p>
+          <w:pPr>
+            <w:pStyle w:val="TOC1"/>
+            <w:tabs>
+              <w:tab w:val="left" w:pos="480"/>
+              <w:tab w:val="right" w:leader="dot" w:pos="10790"/>
+            </w:tabs>
+            <w:rPr>
+              <w:rFonts w:asciiTheme="minorHAnsi" w:eastAsiaTheme="minorEastAsia" w:hAnsiTheme="minorHAnsi" w:cstheme="minorBidi"/>
+              <w:noProof/>
+            </w:rPr>
+          </w:pPr>
+          <w:hyperlink w:anchor="_Toc60141264" w:history="1">
+            <w:r>
+              <w:rPr>
+                <w:rStyle w:val="Hyperlink"/>
+                <w:noProof/>
+              </w:rPr>
+              <w:t>4.</w:t>
+            </w:r>
+            <w:r>
+              <w:rPr>
+                <w:rFonts w:asciiTheme="minorHAnsi" w:eastAsiaTheme="minorEastAsia" w:hAnsiTheme="minorHAnsi" w:cstheme="minorBidi"/>
+                <w:noProof/>
+              </w:rPr>
+              <w:tab/>
+            </w:r>
+            <w:r>
+              <w:rPr>
+                <w:rStyle w:val="Hyperlink"/>
+                <w:noProof/>
+              </w:rPr>
+              <w:t>Support French Processor</w:t>
+            </w:r>
+            <w:r>
+              <w:rPr>
+                <w:noProof/>
+                <w:webHidden/>
+              </w:rPr>
+              <w:tab/>
+            </w:r>
+            <w:r>
+              <w:rPr>
+                <w:noProof/>
+                <w:webHidden/>
+              </w:rPr>
+              <w:fldChar w:fldCharType="begin"/>
+            </w:r>
+            <w:r>
+              <w:rPr>
+                <w:noProof/>
+                <w:webHidden/>
+              </w:rPr>
+              <w:instrText xml:space="preserve"> PAGEREF _Toc60141264 \h </w:instrText>
+            </w:r>
+            <w:r>
+              <w:rPr>
+                <w:noProof/>
+                <w:webHidden/>
+              </w:rPr>
+            </w:r>
+            <w:r>
+              <w:rPr>
+                <w:noProof/>
+                <w:webHidden/>
+              </w:rPr>
+              <w:fldChar w:fldCharType="separate"/>
+            </w:r>
+            <w:r>
+              <w:rPr>
+                <w:noProof/>
+                <w:webHidden/>
+              </w:rPr>
+              <w:t>11</w:t>
             </w:r>
             <w:r>
               <w:rPr>
@@ -814,7 +1017,7 @@
           <w:numId w:val="30"/>
         </w:numPr>
       </w:pPr>
-      <w:bookmarkStart w:id="0" w:name="_Toc16694656"/>
+      <w:bookmarkStart w:id="0" w:name="_Toc60141260"/>
       <w:r>
         <w:t>CyberSource Cartridge Overview</w:t>
       </w:r>
@@ -1137,7 +1340,7 @@
           <w:numId w:val="30"/>
         </w:numPr>
       </w:pPr>
-      <w:bookmarkStart w:id="2" w:name="_Toc16694657"/>
+      <w:bookmarkStart w:id="2" w:name="_Toc60141261"/>
       <w:r>
         <w:t>Payer Authentication</w:t>
       </w:r>
@@ -1153,6 +1356,7 @@
     </w:p>
     <w:p>
       <w:pPr>
+        <w:jc w:val="both"/>
         <w:rPr>
           <w:rFonts w:asciiTheme="minorHAnsi" w:hAnsiTheme="minorHAnsi"/>
           <w:color w:val="404040" w:themeColor="text1" w:themeTint="BF"/>
@@ -1208,40 +1412,47 @@
           <w:color w:val="404040" w:themeColor="text1" w:themeTint="BF"/>
         </w:rPr>
       </w:pPr>
-    </w:p>
-    <w:p>
-      <w:pPr>
-        <w:rPr>
-          <w:rFonts w:asciiTheme="minorHAnsi" w:hAnsiTheme="minorHAnsi"/>
-          <w:color w:val="404040" w:themeColor="text1" w:themeTint="BF"/>
-        </w:rPr>
-      </w:pPr>
       <w:r>
         <w:rPr>
           <w:rFonts w:asciiTheme="minorHAnsi" w:hAnsiTheme="minorHAnsi"/>
           <w:color w:val="404040" w:themeColor="text1" w:themeTint="BF"/>
         </w:rPr>
-        <w:t>The following is a high level architectural diagram of how the Payer Authentication integration works:</w:t>
+        <w:t xml:space="preserve">The following is a </w:t>
       </w:r>
-    </w:p>
-    <w:p>
-      <w:pPr>
+      <w:r>
         <w:rPr>
           <w:rFonts w:asciiTheme="minorHAnsi" w:hAnsiTheme="minorHAnsi"/>
           <w:color w:val="404040" w:themeColor="text1" w:themeTint="BF"/>
         </w:rPr>
-      </w:pPr>
+        <w:t>high-level</w:t>
+      </w:r>
       <w:r>
         <w:rPr>
           <w:rFonts w:asciiTheme="minorHAnsi" w:hAnsiTheme="minorHAnsi"/>
-          <w:noProof/>
           <w:color w:val="404040" w:themeColor="text1" w:themeTint="BF"/>
         </w:rPr>
+        <w:t xml:space="preserve"> architectural diagram of how the Payer Authentication integration works:</w:t>
+      </w:r>
+    </w:p>
+    <w:p>
+      <w:pPr>
+        <w:rPr>
+          <w:rFonts w:asciiTheme="minorHAnsi" w:hAnsiTheme="minorHAnsi"/>
+          <w:color w:val="404040" w:themeColor="text1" w:themeTint="BF"/>
+        </w:rPr>
+      </w:pPr>
+      <w:r>
+        <w:rPr>
+          <w:noProof/>
+          <w:sz w:val="16"/>
+          <w:szCs w:val="16"/>
+        </w:rPr>
+        <w:lastRenderedPageBreak/>
         <w:drawing>
-          <wp:inline distT="0" distB="0" distL="0" distR="0" wp14:anchorId="3DF4FB40" wp14:editId="76D120B1">
-            <wp:extent cx="6858000" cy="3914140"/>
+          <wp:inline distT="0" distB="0" distL="0" distR="0" wp14:anchorId="02528D18" wp14:editId="4CD9B098">
+            <wp:extent cx="6274852" cy="3581400"/>
             <wp:effectExtent l="0" t="0" r="0" b="0"/>
-            <wp:docPr id="1" name="Picture 1"/>
+            <wp:docPr id="12" name="Picture 12" descr="Chart, waterfall chart&#10;&#10;Description automatically generated"/>
             <wp:cNvGraphicFramePr>
               <a:graphicFrameLocks xmlns:a="http://schemas.openxmlformats.org/drawingml/2006/main" noChangeAspect="1"/>
             </wp:cNvGraphicFramePr>
@@ -1249,11 +1460,17 @@
               <a:graphicData uri="http://schemas.openxmlformats.org/drawingml/2006/picture">
                 <pic:pic xmlns:pic="http://schemas.openxmlformats.org/drawingml/2006/picture">
                   <pic:nvPicPr>
-                    <pic:cNvPr id="1" name=""/>
+                    <pic:cNvPr id="12" name="Picture 12" descr="Chart, waterfall chart&#10;&#10;Description automatically generated"/>
                     <pic:cNvPicPr/>
                   </pic:nvPicPr>
                   <pic:blipFill>
-                    <a:blip r:embed="rId10"/>
+                    <a:blip r:embed="rId11">
+                      <a:extLst>
+                        <a:ext uri="{28A0092B-C50C-407E-A947-70E740481C1C}">
+                          <a14:useLocalDpi xmlns:a14="http://schemas.microsoft.com/office/drawing/2010/main" val="0"/>
+                        </a:ext>
+                      </a:extLst>
+                    </a:blip>
                     <a:stretch>
                       <a:fillRect/>
                     </a:stretch>
@@ -1261,7 +1478,7 @@
                   <pic:spPr>
                     <a:xfrm>
                       <a:off x="0" y="0"/>
-                      <a:ext cx="6858000" cy="3914140"/>
+                      <a:ext cx="6299553" cy="3595498"/>
                     </a:xfrm>
                     <a:prstGeom prst="rect">
                       <a:avLst/>
@@ -1343,7 +1560,21 @@
           <w:rFonts w:ascii="Calibri" w:hAnsi="Calibri" w:cs="Calibri"/>
           <w:sz w:val="20"/>
         </w:rPr>
-        <w:t>&lt;Reference Generic section on  CyberSource LINK Cartridge Version 19.3.0 integration guide document &gt;</w:t>
+        <w:t xml:space="preserve">&lt;Reference Generic section </w:t>
+      </w:r>
+      <w:r>
+        <w:rPr>
+          <w:rFonts w:ascii="Calibri" w:hAnsi="Calibri" w:cs="Calibri"/>
+          <w:sz w:val="20"/>
+        </w:rPr>
+        <w:t>on CyberSource</w:t>
+      </w:r>
+      <w:r>
+        <w:rPr>
+          <w:rFonts w:ascii="Calibri" w:hAnsi="Calibri" w:cs="Calibri"/>
+          <w:sz w:val="20"/>
+        </w:rPr>
+        <w:t xml:space="preserve"> LINK Cartridge Version 19.3.0 integration guide document &gt;</w:t>
       </w:r>
     </w:p>
     <w:p>
@@ -1359,8 +1590,17 @@
           <w:rFonts w:asciiTheme="minorHAnsi" w:hAnsiTheme="minorHAnsi"/>
           <w:sz w:val="20"/>
         </w:rPr>
-        <w:t>Template – summary.isml</w:t>
+        <w:t xml:space="preserve">Template – </w:t>
       </w:r>
+      <w:proofErr w:type="gramStart"/>
+      <w:r>
+        <w:rPr>
+          <w:rFonts w:asciiTheme="minorHAnsi" w:hAnsiTheme="minorHAnsi"/>
+          <w:sz w:val="20"/>
+        </w:rPr>
+        <w:t>summary.isml</w:t>
+      </w:r>
+      <w:proofErr w:type="gramEnd"/>
     </w:p>
     <w:p>
       <w:pPr>
@@ -1833,7 +2073,23 @@
           <w:sz w:val="20"/>
           <w:szCs w:val="20"/>
         </w:rPr>
-        <w:t xml:space="preserve">Add below code above  &lt;isreportcheckout checkoutstep="${5}" checkoutname="${'OrderSummary'}"/&gt;  </w:t>
+        <w:t xml:space="preserve">Add below code </w:t>
+      </w:r>
+      <w:proofErr w:type="gramStart"/>
+      <w:r>
+        <w:rPr>
+          <w:sz w:val="20"/>
+          <w:szCs w:val="20"/>
+        </w:rPr>
+        <w:t>above  &lt;</w:t>
+      </w:r>
+      <w:proofErr w:type="gramEnd"/>
+      <w:r>
+        <w:rPr>
+          <w:sz w:val="20"/>
+          <w:szCs w:val="20"/>
+        </w:rPr>
+        <w:t xml:space="preserve">isreportcheckout checkoutstep="${5}" checkoutname="${'OrderSummary'}"/&gt;  </w:t>
       </w:r>
     </w:p>
     <w:tbl>
@@ -3807,6 +4063,7 @@
                 <w:szCs w:val="20"/>
                 <w:highlight w:val="yellow"/>
               </w:rPr>
+              <w:lastRenderedPageBreak/>
               <w:tab/>
             </w:r>
             <w:r>
@@ -5623,7 +5880,21 @@
           <w:sz w:val="20"/>
           <w:szCs w:val="20"/>
         </w:rPr>
-        <w:t>Add condition for secure acceptance error by replacing  place order error with below code</w:t>
+        <w:t xml:space="preserve">Add condition for secure acceptance error by </w:t>
+      </w:r>
+      <w:r>
+        <w:rPr>
+          <w:sz w:val="20"/>
+          <w:szCs w:val="20"/>
+        </w:rPr>
+        <w:t>replacing place</w:t>
+      </w:r>
+      <w:r>
+        <w:rPr>
+          <w:sz w:val="20"/>
+          <w:szCs w:val="20"/>
+        </w:rPr>
+        <w:t xml:space="preserve"> order error with below code</w:t>
       </w:r>
     </w:p>
     <w:tbl>
@@ -6336,312 +6607,6 @@
         </w:tc>
       </w:tr>
     </w:tbl>
-    <w:p>
-      <w:pPr>
-        <w:pStyle w:val="BodyText"/>
-        <w:rPr>
-          <w:sz w:val="20"/>
-          <w:szCs w:val="20"/>
-        </w:rPr>
-      </w:pPr>
-    </w:p>
-    <w:p>
-      <w:pPr>
-        <w:pStyle w:val="BodyText"/>
-        <w:rPr>
-          <w:sz w:val="20"/>
-          <w:szCs w:val="20"/>
-        </w:rPr>
-      </w:pPr>
-    </w:p>
-    <w:p>
-      <w:pPr>
-        <w:pStyle w:val="BodyText"/>
-        <w:rPr>
-          <w:sz w:val="16"/>
-          <w:szCs w:val="20"/>
-        </w:rPr>
-      </w:pPr>
-    </w:p>
-    <w:p>
-      <w:pPr>
-        <w:pStyle w:val="BodyText"/>
-        <w:rPr>
-          <w:sz w:val="16"/>
-          <w:szCs w:val="20"/>
-        </w:rPr>
-      </w:pPr>
-    </w:p>
-    <w:p>
-      <w:pPr>
-        <w:pStyle w:val="BodyText"/>
-        <w:rPr>
-          <w:sz w:val="16"/>
-          <w:szCs w:val="20"/>
-        </w:rPr>
-      </w:pPr>
-    </w:p>
-    <w:p>
-      <w:pPr>
-        <w:pStyle w:val="BodyText"/>
-        <w:rPr>
-          <w:sz w:val="16"/>
-          <w:szCs w:val="20"/>
-        </w:rPr>
-      </w:pPr>
-    </w:p>
-    <w:p>
-      <w:pPr>
-        <w:pStyle w:val="BodyText"/>
-        <w:rPr>
-          <w:sz w:val="16"/>
-          <w:szCs w:val="20"/>
-        </w:rPr>
-      </w:pPr>
-    </w:p>
-    <w:p>
-      <w:pPr>
-        <w:pStyle w:val="BodyText"/>
-        <w:rPr>
-          <w:sz w:val="16"/>
-          <w:szCs w:val="20"/>
-        </w:rPr>
-      </w:pPr>
-    </w:p>
-    <w:p>
-      <w:pPr>
-        <w:pStyle w:val="BodyText"/>
-        <w:rPr>
-          <w:sz w:val="16"/>
-          <w:szCs w:val="20"/>
-        </w:rPr>
-      </w:pPr>
-    </w:p>
-    <w:p>
-      <w:pPr>
-        <w:pStyle w:val="BodyText"/>
-        <w:rPr>
-          <w:sz w:val="16"/>
-          <w:szCs w:val="20"/>
-        </w:rPr>
-      </w:pPr>
-    </w:p>
-    <w:p>
-      <w:pPr>
-        <w:pStyle w:val="BodyText"/>
-        <w:rPr>
-          <w:sz w:val="16"/>
-          <w:szCs w:val="20"/>
-        </w:rPr>
-      </w:pPr>
-    </w:p>
-    <w:p>
-      <w:pPr>
-        <w:pStyle w:val="BodyText"/>
-        <w:rPr>
-          <w:sz w:val="16"/>
-          <w:szCs w:val="20"/>
-        </w:rPr>
-      </w:pPr>
-    </w:p>
-    <w:p>
-      <w:pPr>
-        <w:pStyle w:val="BodyText"/>
-        <w:rPr>
-          <w:sz w:val="16"/>
-          <w:szCs w:val="20"/>
-        </w:rPr>
-      </w:pPr>
-    </w:p>
-    <w:p>
-      <w:pPr>
-        <w:pStyle w:val="BodyText"/>
-        <w:rPr>
-          <w:sz w:val="16"/>
-          <w:szCs w:val="20"/>
-        </w:rPr>
-      </w:pPr>
-    </w:p>
-    <w:p>
-      <w:pPr>
-        <w:pStyle w:val="BodyText"/>
-        <w:rPr>
-          <w:sz w:val="20"/>
-          <w:szCs w:val="20"/>
-        </w:rPr>
-      </w:pPr>
-    </w:p>
-    <w:p>
-      <w:pPr>
-        <w:pStyle w:val="BodyText"/>
-        <w:rPr>
-          <w:sz w:val="20"/>
-          <w:szCs w:val="20"/>
-        </w:rPr>
-      </w:pPr>
-    </w:p>
-    <w:p>
-      <w:pPr>
-        <w:pStyle w:val="BodyText"/>
-        <w:rPr>
-          <w:sz w:val="20"/>
-          <w:szCs w:val="20"/>
-        </w:rPr>
-      </w:pPr>
-    </w:p>
-    <w:p>
-      <w:pPr>
-        <w:pStyle w:val="BodyText"/>
-        <w:rPr>
-          <w:sz w:val="20"/>
-          <w:szCs w:val="20"/>
-        </w:rPr>
-      </w:pPr>
-    </w:p>
-    <w:p>
-      <w:pPr>
-        <w:pStyle w:val="BodyText"/>
-        <w:rPr>
-          <w:sz w:val="20"/>
-          <w:szCs w:val="20"/>
-        </w:rPr>
-      </w:pPr>
-    </w:p>
-    <w:p>
-      <w:pPr>
-        <w:pStyle w:val="BodyText"/>
-        <w:rPr>
-          <w:sz w:val="20"/>
-          <w:szCs w:val="20"/>
-        </w:rPr>
-      </w:pPr>
-    </w:p>
-    <w:p>
-      <w:pPr>
-        <w:pStyle w:val="BodyText"/>
-        <w:rPr>
-          <w:sz w:val="20"/>
-          <w:szCs w:val="20"/>
-        </w:rPr>
-      </w:pPr>
-    </w:p>
-    <w:p>
-      <w:pPr>
-        <w:pStyle w:val="BodyText"/>
-        <w:rPr>
-          <w:sz w:val="20"/>
-          <w:szCs w:val="20"/>
-        </w:rPr>
-      </w:pPr>
-    </w:p>
-    <w:p>
-      <w:pPr>
-        <w:pStyle w:val="BodyText"/>
-        <w:rPr>
-          <w:sz w:val="20"/>
-          <w:szCs w:val="20"/>
-        </w:rPr>
-      </w:pPr>
-    </w:p>
-    <w:p>
-      <w:pPr>
-        <w:pStyle w:val="BodyText"/>
-        <w:rPr>
-          <w:sz w:val="20"/>
-          <w:szCs w:val="20"/>
-        </w:rPr>
-      </w:pPr>
-    </w:p>
-    <w:p>
-      <w:pPr>
-        <w:pStyle w:val="BodyText"/>
-        <w:rPr>
-          <w:sz w:val="20"/>
-          <w:szCs w:val="20"/>
-        </w:rPr>
-      </w:pPr>
-    </w:p>
-    <w:p>
-      <w:pPr>
-        <w:pStyle w:val="BodyText"/>
-        <w:rPr>
-          <w:sz w:val="20"/>
-          <w:szCs w:val="20"/>
-        </w:rPr>
-      </w:pPr>
-    </w:p>
-    <w:p>
-      <w:pPr>
-        <w:pStyle w:val="BodyText"/>
-        <w:rPr>
-          <w:sz w:val="20"/>
-          <w:szCs w:val="20"/>
-        </w:rPr>
-      </w:pPr>
-    </w:p>
-    <w:p>
-      <w:pPr>
-        <w:pStyle w:val="BodyText"/>
-        <w:rPr>
-          <w:sz w:val="20"/>
-          <w:szCs w:val="20"/>
-        </w:rPr>
-      </w:pPr>
-    </w:p>
-    <w:p>
-      <w:pPr>
-        <w:pStyle w:val="BodyText"/>
-        <w:rPr>
-          <w:sz w:val="20"/>
-          <w:szCs w:val="20"/>
-        </w:rPr>
-      </w:pPr>
-    </w:p>
-    <w:p>
-      <w:pPr>
-        <w:pStyle w:val="BodyText"/>
-        <w:rPr>
-          <w:sz w:val="20"/>
-          <w:szCs w:val="20"/>
-        </w:rPr>
-      </w:pPr>
-    </w:p>
-    <w:p>
-      <w:pPr>
-        <w:pStyle w:val="BodyText"/>
-        <w:rPr>
-          <w:sz w:val="20"/>
-          <w:szCs w:val="20"/>
-        </w:rPr>
-      </w:pPr>
-    </w:p>
-    <w:p>
-      <w:pPr>
-        <w:pStyle w:val="BodyText"/>
-        <w:rPr>
-          <w:sz w:val="20"/>
-          <w:szCs w:val="20"/>
-        </w:rPr>
-      </w:pPr>
-    </w:p>
-    <w:p>
-      <w:pPr>
-        <w:pStyle w:val="BodyText"/>
-        <w:rPr>
-          <w:sz w:val="20"/>
-          <w:szCs w:val="20"/>
-        </w:rPr>
-      </w:pPr>
-    </w:p>
-    <w:p>
-      <w:pPr>
-        <w:pStyle w:val="BodyText"/>
-        <w:rPr>
-          <w:sz w:val="20"/>
-          <w:szCs w:val="20"/>
-        </w:rPr>
-      </w:pPr>
-    </w:p>
     <w:p>
       <w:pPr>
         <w:pStyle w:val="BodyText"/>
@@ -7905,6 +7870,7 @@
                 <w:sz w:val="20"/>
                 <w:szCs w:val="20"/>
               </w:rPr>
+              <w:lastRenderedPageBreak/>
               <w:t xml:space="preserve"> . . . .</w:t>
             </w:r>
           </w:p>
@@ -9328,7 +9294,21 @@
           <w:sz w:val="20"/>
           <w:szCs w:val="20"/>
         </w:rPr>
-        <w:t xml:space="preserve">Update with  below section for  Klarna/Secure acceptance Iframe and device fingerprint and cardinal script related changes </w:t>
+        <w:t xml:space="preserve">Update </w:t>
+      </w:r>
+      <w:r>
+        <w:rPr>
+          <w:sz w:val="20"/>
+          <w:szCs w:val="20"/>
+        </w:rPr>
+        <w:t>with below</w:t>
+      </w:r>
+      <w:r>
+        <w:rPr>
+          <w:sz w:val="20"/>
+          <w:szCs w:val="20"/>
+        </w:rPr>
+        <w:t xml:space="preserve"> section for  Klarna/Secure acceptance Iframe and device fingerprint and cardinal script related changes </w:t>
       </w:r>
     </w:p>
     <w:tbl>
@@ -11821,6 +11801,7 @@
                 <w:szCs w:val="20"/>
                 <w:highlight w:val="yellow"/>
               </w:rPr>
+              <w:lastRenderedPageBreak/>
               <w:tab/>
             </w:r>
             <w:r>
@@ -14073,7 +14054,7 @@
           <w:sz w:val="20"/>
         </w:rPr>
       </w:pPr>
-      <w:bookmarkStart w:id="5" w:name="_Toc16694658"/>
+      <w:bookmarkStart w:id="5" w:name="_Toc60141262"/>
       <w:bookmarkEnd w:id="3"/>
       <w:bookmarkEnd w:id="4"/>
       <w:r>
@@ -14081,6 +14062,7 @@
           <w:rFonts w:asciiTheme="minorHAnsi" w:hAnsiTheme="minorHAnsi"/>
           <w:sz w:val="20"/>
         </w:rPr>
+        <w:lastRenderedPageBreak/>
         <w:t>Payer Authentication Service</w:t>
       </w:r>
       <w:bookmarkEnd w:id="5"/>
@@ -14129,7 +14111,21 @@
           <w:sz w:val="20"/>
           <w:szCs w:val="20"/>
         </w:rPr>
-        <w:t xml:space="preserve">Updte function to handle Payer auth redirection </w:t>
+        <w:t>Upd</w:t>
+      </w:r>
+      <w:r>
+        <w:rPr>
+          <w:sz w:val="20"/>
+          <w:szCs w:val="20"/>
+        </w:rPr>
+        <w:t>a</w:t>
+      </w:r>
+      <w:r>
+        <w:rPr>
+          <w:sz w:val="20"/>
+          <w:szCs w:val="20"/>
+        </w:rPr>
+        <w:t xml:space="preserve">te function to handle Payer auth redirection </w:t>
       </w:r>
     </w:p>
     <w:tbl>
@@ -15017,6 +15013,7 @@
                 <w:szCs w:val="20"/>
                 <w:highlight w:val="yellow"/>
               </w:rPr>
+              <w:lastRenderedPageBreak/>
               <w:t xml:space="preserve">    </w:t>
             </w:r>
             <w:r>
@@ -15347,58 +15344,6 @@
     <w:p>
       <w:pPr>
         <w:pStyle w:val="BodyText"/>
-        <w:rPr>
-          <w:sz w:val="20"/>
-          <w:szCs w:val="20"/>
-        </w:rPr>
-      </w:pPr>
-    </w:p>
-    <w:p>
-      <w:pPr>
-        <w:pStyle w:val="Heading5"/>
-        <w:rPr>
-          <w:rFonts w:asciiTheme="minorHAnsi" w:hAnsiTheme="minorHAnsi" w:cstheme="minorHAnsi"/>
-          <w:sz w:val="20"/>
-        </w:rPr>
-      </w:pPr>
-    </w:p>
-    <w:p>
-      <w:pPr>
-        <w:pStyle w:val="Heading5"/>
-        <w:rPr>
-          <w:rFonts w:asciiTheme="minorHAnsi" w:hAnsiTheme="minorHAnsi" w:cstheme="minorHAnsi"/>
-          <w:sz w:val="20"/>
-        </w:rPr>
-      </w:pPr>
-    </w:p>
-    <w:p>
-      <w:pPr>
-        <w:pStyle w:val="Heading5"/>
-        <w:rPr>
-          <w:rFonts w:asciiTheme="minorHAnsi" w:hAnsiTheme="minorHAnsi" w:cstheme="minorHAnsi"/>
-          <w:sz w:val="20"/>
-        </w:rPr>
-      </w:pPr>
-    </w:p>
-    <w:p>
-      <w:pPr>
-        <w:pStyle w:val="Heading5"/>
-        <w:rPr>
-          <w:rFonts w:asciiTheme="minorHAnsi" w:hAnsiTheme="minorHAnsi" w:cstheme="minorHAnsi"/>
-          <w:sz w:val="20"/>
-        </w:rPr>
-      </w:pPr>
-    </w:p>
-    <w:p>
-      <w:pPr>
-        <w:rPr>
-          <w:sz w:val="20"/>
-          <w:szCs w:val="20"/>
-        </w:rPr>
-      </w:pPr>
-    </w:p>
-    <w:p>
-      <w:pPr>
         <w:rPr>
           <w:sz w:val="20"/>
           <w:szCs w:val="20"/>
@@ -15460,7 +15405,7 @@
         <mc:AlternateContent>
           <mc:Choice Requires="wps">
             <w:drawing>
-              <wp:anchor distT="0" distB="0" distL="114300" distR="114300" simplePos="0" relativeHeight="251659264" behindDoc="0" locked="0" layoutInCell="1" allowOverlap="1" wp14:anchorId="4EA03497" wp14:editId="730E6D87">
+              <wp:anchor distT="0" distB="0" distL="114300" distR="114300" simplePos="0" relativeHeight="251659264" behindDoc="0" locked="0" layoutInCell="1" allowOverlap="1" wp14:anchorId="594DB260" wp14:editId="14C10583">
                 <wp:simplePos x="0" y="0"/>
                 <wp:positionH relativeFrom="column">
                   <wp:posOffset>25400</wp:posOffset>
@@ -15523,7 +15468,23 @@
                                 <w:sz w:val="20"/>
                                 <w:szCs w:val="20"/>
                               </w:rPr>
-                              <w:t xml:space="preserve">    var cart = Cart.get();</w:t>
+                              <w:t xml:space="preserve">    var cart = </w:t>
+                            </w:r>
+                            <w:proofErr w:type="gramStart"/>
+                            <w:r>
+                              <w:rPr>
+                                <w:sz w:val="20"/>
+                                <w:szCs w:val="20"/>
+                              </w:rPr>
+                              <w:t>Cart.get(</w:t>
+                            </w:r>
+                            <w:proofErr w:type="gramEnd"/>
+                            <w:r>
+                              <w:rPr>
+                                <w:sz w:val="20"/>
+                                <w:szCs w:val="20"/>
+                              </w:rPr>
+                              <w:t>);</w:t>
                             </w:r>
                           </w:p>
                           <w:p>
@@ -15583,7 +15544,23 @@
                                 <w:sz w:val="20"/>
                                 <w:szCs w:val="20"/>
                               </w:rPr>
-                              <w:t xml:space="preserve">    var COBilling = app.getController('COBilling');</w:t>
+                              <w:t xml:space="preserve">    var COBilling = </w:t>
+                            </w:r>
+                            <w:proofErr w:type="gramStart"/>
+                            <w:r>
+                              <w:rPr>
+                                <w:sz w:val="20"/>
+                                <w:szCs w:val="20"/>
+                              </w:rPr>
+                              <w:t>app.getController</w:t>
+                            </w:r>
+                            <w:proofErr w:type="gramEnd"/>
+                            <w:r>
+                              <w:rPr>
+                                <w:sz w:val="20"/>
+                                <w:szCs w:val="20"/>
+                              </w:rPr>
+                              <w:t>('COBilling');</w:t>
                             </w:r>
                           </w:p>
                           <w:p>
@@ -15613,7 +15590,23 @@
                                 <w:sz w:val="20"/>
                                 <w:szCs w:val="20"/>
                               </w:rPr>
-                              <w:t xml:space="preserve">    if (!COBilling.ValidatePayment(cart)) {</w:t>
+                              <w:t xml:space="preserve">    if </w:t>
+                            </w:r>
+                            <w:proofErr w:type="gramStart"/>
+                            <w:r>
+                              <w:rPr>
+                                <w:sz w:val="20"/>
+                                <w:szCs w:val="20"/>
+                              </w:rPr>
+                              <w:t>(!COBilling.ValidatePayment</w:t>
+                            </w:r>
+                            <w:proofErr w:type="gramEnd"/>
+                            <w:r>
+                              <w:rPr>
+                                <w:sz w:val="20"/>
+                                <w:szCs w:val="20"/>
+                              </w:rPr>
+                              <w:t>(cart)) {</w:t>
                             </w:r>
                           </w:p>
                           <w:p>
@@ -15767,7 +15760,7 @@
           </mc:Choice>
           <mc:Fallback>
             <w:pict>
-              <v:shapetype w14:anchorId="4EA03497" id="_x0000_t202" coordsize="21600,21600" o:spt="202" path="m,l,21600r21600,l21600,xe">
+              <v:shapetype w14:anchorId="594DB260" id="_x0000_t202" coordsize="21600,21600" o:spt="202" path="m,l,21600r21600,l21600,xe">
                 <v:stroke joinstyle="miter"/>
                 <v:path gradientshapeok="t" o:connecttype="rect"/>
               </v:shapetype>
@@ -15801,7 +15794,23 @@
                           <w:sz w:val="20"/>
                           <w:szCs w:val="20"/>
                         </w:rPr>
-                        <w:t xml:space="preserve">    var cart = Cart.get();</w:t>
+                        <w:t xml:space="preserve">    var cart = </w:t>
+                      </w:r>
+                      <w:proofErr w:type="gramStart"/>
+                      <w:r>
+                        <w:rPr>
+                          <w:sz w:val="20"/>
+                          <w:szCs w:val="20"/>
+                        </w:rPr>
+                        <w:t>Cart.get(</w:t>
+                      </w:r>
+                      <w:proofErr w:type="gramEnd"/>
+                      <w:r>
+                        <w:rPr>
+                          <w:sz w:val="20"/>
+                          <w:szCs w:val="20"/>
+                        </w:rPr>
+                        <w:t>);</w:t>
                       </w:r>
                     </w:p>
                     <w:p>
@@ -15861,7 +15870,23 @@
                           <w:sz w:val="20"/>
                           <w:szCs w:val="20"/>
                         </w:rPr>
-                        <w:t xml:space="preserve">    var COBilling = app.getController('COBilling');</w:t>
+                        <w:t xml:space="preserve">    var COBilling = </w:t>
+                      </w:r>
+                      <w:proofErr w:type="gramStart"/>
+                      <w:r>
+                        <w:rPr>
+                          <w:sz w:val="20"/>
+                          <w:szCs w:val="20"/>
+                        </w:rPr>
+                        <w:t>app.getController</w:t>
+                      </w:r>
+                      <w:proofErr w:type="gramEnd"/>
+                      <w:r>
+                        <w:rPr>
+                          <w:sz w:val="20"/>
+                          <w:szCs w:val="20"/>
+                        </w:rPr>
+                        <w:t>('COBilling');</w:t>
                       </w:r>
                     </w:p>
                     <w:p>
@@ -15891,7 +15916,23 @@
                           <w:sz w:val="20"/>
                           <w:szCs w:val="20"/>
                         </w:rPr>
-                        <w:t xml:space="preserve">    if (!COBilling.ValidatePayment(cart)) {</w:t>
+                        <w:t xml:space="preserve">    if </w:t>
+                      </w:r>
+                      <w:proofErr w:type="gramStart"/>
+                      <w:r>
+                        <w:rPr>
+                          <w:sz w:val="20"/>
+                          <w:szCs w:val="20"/>
+                        </w:rPr>
+                        <w:t>(!COBilling.ValidatePayment</w:t>
+                      </w:r>
+                      <w:proofErr w:type="gramEnd"/>
+                      <w:r>
+                        <w:rPr>
+                          <w:sz w:val="20"/>
+                          <w:szCs w:val="20"/>
+                        </w:rPr>
+                        <w:t>(cart)) {</w:t>
                       </w:r>
                     </w:p>
                     <w:p>
@@ -16166,6 +16207,7 @@
                 <w:sz w:val="20"/>
                 <w:szCs w:val="20"/>
               </w:rPr>
+              <w:lastRenderedPageBreak/>
               <w:t>COBilling.Start();</w:t>
             </w:r>
           </w:p>
@@ -17215,38 +17257,1408 @@
     </w:tbl>
     <w:p>
       <w:pPr>
-        <w:pStyle w:val="Heading3"/>
-        <w:rPr>
-          <w:sz w:val="20"/>
-        </w:rPr>
-      </w:pPr>
+        <w:pStyle w:val="Heading1"/>
+        <w:numPr>
+          <w:ilvl w:val="0"/>
+          <w:numId w:val="30"/>
+        </w:numPr>
+      </w:pPr>
+      <w:bookmarkStart w:id="6" w:name="_Toc60141263"/>
+      <w:r>
+        <w:t>Change Logs</w:t>
+      </w:r>
+      <w:bookmarkEnd w:id="6"/>
     </w:p>
     <w:p>
       <w:pPr>
         <w:rPr>
           <w:b/>
-          <w:color w:val="595959" w:themeColor="text1" w:themeTint="A6"/>
+          <w:color w:val="262626" w:themeColor="text1" w:themeTint="D9"/>
+          <w:sz w:val="40"/>
+          <w:szCs w:val="40"/>
         </w:rPr>
       </w:pPr>
+    </w:p>
+    <w:tbl>
+      <w:tblPr>
+        <w:tblStyle w:val="TableGrid"/>
+        <w:tblW w:w="0" w:type="auto"/>
+        <w:tblLook w:val="04A0" w:firstRow="1" w:lastRow="0" w:firstColumn="1" w:lastColumn="0" w:noHBand="0" w:noVBand="1"/>
+      </w:tblPr>
+      <w:tblGrid>
+        <w:gridCol w:w="521"/>
+        <w:gridCol w:w="4939"/>
+        <w:gridCol w:w="5330"/>
+      </w:tblGrid>
+      <w:tr>
+        <w:tc>
+          <w:tcPr>
+            <w:tcW w:w="895" w:type="dxa"/>
+          </w:tcPr>
+          <w:p>
+            <w:r>
+              <w:t>Action</w:t>
+            </w:r>
+          </w:p>
+        </w:tc>
+        <w:tc>
+          <w:tcPr>
+            <w:tcW w:w="4565" w:type="dxa"/>
+          </w:tcPr>
+          <w:p>
+            <w:r>
+              <w:t>File Name</w:t>
+            </w:r>
+          </w:p>
+        </w:tc>
+        <w:tc>
+          <w:tcPr>
+            <w:tcW w:w="5330" w:type="dxa"/>
+          </w:tcPr>
+          <w:p>
+            <w:r>
+              <w:t>Description</w:t>
+            </w:r>
+          </w:p>
+        </w:tc>
+      </w:tr>
+      <w:tr>
+        <w:tc>
+          <w:tcPr>
+            <w:tcW w:w="895" w:type="dxa"/>
+          </w:tcPr>
+          <w:p>
+            <w:r>
+              <w:rPr>
+                <w:rFonts w:ascii="Calibri" w:hAnsi="Calibri" w:cs="Calibri"/>
+                <w:color w:val="000000"/>
+              </w:rPr>
+              <w:lastRenderedPageBreak/>
+              <w:t>A</w:t>
+            </w:r>
+          </w:p>
+        </w:tc>
+        <w:tc>
+          <w:tcPr>
+            <w:tcW w:w="4565" w:type="dxa"/>
+          </w:tcPr>
+          <w:p>
+            <w:r>
+              <w:rPr>
+                <w:rFonts w:ascii="Calibri" w:hAnsi="Calibri" w:cs="Calibri"/>
+                <w:color w:val="000000"/>
+              </w:rPr>
+              <w:t>int_cybersource/cartridge/scripts/cardinal/AccountObject.ds</w:t>
+            </w:r>
+          </w:p>
+        </w:tc>
+        <w:tc>
+          <w:tcPr>
+            <w:tcW w:w="5330" w:type="dxa"/>
+          </w:tcPr>
+          <w:p>
+            <w:r>
+              <w:rPr>
+                <w:rFonts w:ascii="Calibri" w:hAnsi="Calibri" w:cs="Calibri"/>
+                <w:color w:val="000000"/>
+              </w:rPr>
+              <w:t>prototype object which is useful for creating order Object which is passed to cardinal script</w:t>
+            </w:r>
+          </w:p>
+        </w:tc>
+      </w:tr>
+      <w:tr>
+        <w:tc>
+          <w:tcPr>
+            <w:tcW w:w="895" w:type="dxa"/>
+          </w:tcPr>
+          <w:p>
+            <w:r>
+              <w:rPr>
+                <w:rFonts w:ascii="Calibri" w:hAnsi="Calibri" w:cs="Calibri"/>
+                <w:color w:val="000000"/>
+              </w:rPr>
+              <w:t>A</w:t>
+            </w:r>
+          </w:p>
+        </w:tc>
+        <w:tc>
+          <w:tcPr>
+            <w:tcW w:w="4565" w:type="dxa"/>
+          </w:tcPr>
+          <w:p>
+            <w:r>
+              <w:rPr>
+                <w:rFonts w:ascii="Calibri" w:hAnsi="Calibri" w:cs="Calibri"/>
+                <w:color w:val="000000"/>
+              </w:rPr>
+              <w:t>int_cybersource/cartridge/scripts/cardinal/Billing_Shipping_AddressObject.ds</w:t>
+            </w:r>
+          </w:p>
+        </w:tc>
+        <w:tc>
+          <w:tcPr>
+            <w:tcW w:w="5330" w:type="dxa"/>
+          </w:tcPr>
+          <w:p>
+            <w:r>
+              <w:rPr>
+                <w:rFonts w:ascii="Calibri" w:hAnsi="Calibri" w:cs="Calibri"/>
+                <w:color w:val="000000"/>
+              </w:rPr>
+              <w:t>prototype object which is useful for creating order Object which is passed to cardinal script</w:t>
+            </w:r>
+          </w:p>
+        </w:tc>
+      </w:tr>
+      <w:tr>
+        <w:tc>
+          <w:tcPr>
+            <w:tcW w:w="895" w:type="dxa"/>
+          </w:tcPr>
+          <w:p>
+            <w:pPr>
+              <w:rPr>
+                <w:rFonts w:ascii="Calibri" w:hAnsi="Calibri" w:cs="Calibri"/>
+                <w:color w:val="000000"/>
+              </w:rPr>
+            </w:pPr>
+            <w:r>
+              <w:rPr>
+                <w:rFonts w:ascii="Calibri" w:hAnsi="Calibri" w:cs="Calibri"/>
+                <w:color w:val="000000"/>
+              </w:rPr>
+              <w:t>A</w:t>
+            </w:r>
+          </w:p>
+        </w:tc>
+        <w:tc>
+          <w:tcPr>
+            <w:tcW w:w="4565" w:type="dxa"/>
+          </w:tcPr>
+          <w:p>
+            <w:pPr>
+              <w:rPr>
+                <w:rFonts w:ascii="Calibri" w:hAnsi="Calibri" w:cs="Calibri"/>
+                <w:color w:val="000000"/>
+              </w:rPr>
+            </w:pPr>
+            <w:r>
+              <w:rPr>
+                <w:rFonts w:ascii="Calibri" w:hAnsi="Calibri" w:cs="Calibri"/>
+                <w:color w:val="000000"/>
+              </w:rPr>
+              <w:t>int_cybersource/cartridge/scripts/cardinal/CardinalUtils.ds</w:t>
+            </w:r>
+          </w:p>
+        </w:tc>
+        <w:tc>
+          <w:tcPr>
+            <w:tcW w:w="5330" w:type="dxa"/>
+          </w:tcPr>
+          <w:p>
+            <w:pPr>
+              <w:rPr>
+                <w:rFonts w:ascii="Calibri" w:hAnsi="Calibri" w:cs="Calibri"/>
+                <w:color w:val="000000"/>
+              </w:rPr>
+            </w:pPr>
+            <w:r>
+              <w:rPr>
+                <w:rFonts w:ascii="Calibri" w:hAnsi="Calibri" w:cs="Calibri"/>
+                <w:color w:val="000000"/>
+              </w:rPr>
+              <w:t>contains functions which are used to create order Object which is passed to cardinal script</w:t>
+            </w:r>
+          </w:p>
+        </w:tc>
+      </w:tr>
+      <w:tr>
+        <w:tc>
+          <w:tcPr>
+            <w:tcW w:w="895" w:type="dxa"/>
+          </w:tcPr>
+          <w:p>
+            <w:pPr>
+              <w:rPr>
+                <w:rFonts w:ascii="Calibri" w:hAnsi="Calibri" w:cs="Calibri"/>
+                <w:color w:val="000000"/>
+              </w:rPr>
+            </w:pPr>
+            <w:r>
+              <w:rPr>
+                <w:rFonts w:ascii="Calibri" w:hAnsi="Calibri" w:cs="Calibri"/>
+                <w:color w:val="000000"/>
+              </w:rPr>
+              <w:t>A</w:t>
+            </w:r>
+          </w:p>
+        </w:tc>
+        <w:tc>
+          <w:tcPr>
+            <w:tcW w:w="4565" w:type="dxa"/>
+          </w:tcPr>
+          <w:p>
+            <w:pPr>
+              <w:rPr>
+                <w:rFonts w:ascii="Calibri" w:hAnsi="Calibri" w:cs="Calibri"/>
+                <w:color w:val="000000"/>
+              </w:rPr>
+            </w:pPr>
+            <w:r>
+              <w:rPr>
+                <w:rFonts w:ascii="Calibri" w:hAnsi="Calibri" w:cs="Calibri"/>
+                <w:color w:val="000000"/>
+              </w:rPr>
+              <w:t>int_cybersource/cartridge/scripts/cardinal/CartItemObject.ds</w:t>
+            </w:r>
+          </w:p>
+        </w:tc>
+        <w:tc>
+          <w:tcPr>
+            <w:tcW w:w="5330" w:type="dxa"/>
+          </w:tcPr>
+          <w:p>
+            <w:pPr>
+              <w:rPr>
+                <w:rFonts w:ascii="Calibri" w:hAnsi="Calibri" w:cs="Calibri"/>
+                <w:color w:val="000000"/>
+              </w:rPr>
+            </w:pPr>
+            <w:r>
+              <w:rPr>
+                <w:rFonts w:ascii="Calibri" w:hAnsi="Calibri" w:cs="Calibri"/>
+                <w:color w:val="000000"/>
+              </w:rPr>
+              <w:t>prototype object which is useful for creating order Object which is passed to cardinal script</w:t>
+            </w:r>
+          </w:p>
+        </w:tc>
+      </w:tr>
+      <w:tr>
+        <w:tc>
+          <w:tcPr>
+            <w:tcW w:w="895" w:type="dxa"/>
+          </w:tcPr>
+          <w:p>
+            <w:pPr>
+              <w:rPr>
+                <w:rFonts w:ascii="Calibri" w:hAnsi="Calibri" w:cs="Calibri"/>
+                <w:color w:val="000000"/>
+              </w:rPr>
+            </w:pPr>
+            <w:r>
+              <w:rPr>
+                <w:rFonts w:ascii="Calibri" w:hAnsi="Calibri" w:cs="Calibri"/>
+                <w:color w:val="000000"/>
+              </w:rPr>
+              <w:t>A</w:t>
+            </w:r>
+          </w:p>
+        </w:tc>
+        <w:tc>
+          <w:tcPr>
+            <w:tcW w:w="4565" w:type="dxa"/>
+          </w:tcPr>
+          <w:p>
+            <w:pPr>
+              <w:rPr>
+                <w:rFonts w:ascii="Calibri" w:hAnsi="Calibri" w:cs="Calibri"/>
+                <w:color w:val="000000"/>
+              </w:rPr>
+            </w:pPr>
+            <w:r>
+              <w:rPr>
+                <w:rFonts w:ascii="Calibri" w:hAnsi="Calibri" w:cs="Calibri"/>
+                <w:color w:val="000000"/>
+              </w:rPr>
+              <w:t>int_cybersource/cartridge/scripts/cardinal/ConsumerObject.ds</w:t>
+            </w:r>
+          </w:p>
+        </w:tc>
+        <w:tc>
+          <w:tcPr>
+            <w:tcW w:w="5330" w:type="dxa"/>
+          </w:tcPr>
+          <w:p>
+            <w:pPr>
+              <w:rPr>
+                <w:rFonts w:ascii="Calibri" w:hAnsi="Calibri" w:cs="Calibri"/>
+                <w:color w:val="000000"/>
+              </w:rPr>
+            </w:pPr>
+            <w:r>
+              <w:rPr>
+                <w:rFonts w:ascii="Calibri" w:hAnsi="Calibri" w:cs="Calibri"/>
+                <w:color w:val="000000"/>
+              </w:rPr>
+              <w:t>prototype object which is useful for creating order Object which is passed to cardinal script</w:t>
+            </w:r>
+          </w:p>
+        </w:tc>
+      </w:tr>
+      <w:tr>
+        <w:tc>
+          <w:tcPr>
+            <w:tcW w:w="895" w:type="dxa"/>
+          </w:tcPr>
+          <w:p>
+            <w:pPr>
+              <w:rPr>
+                <w:rFonts w:ascii="Calibri" w:hAnsi="Calibri" w:cs="Calibri"/>
+                <w:color w:val="000000"/>
+              </w:rPr>
+            </w:pPr>
+            <w:r>
+              <w:rPr>
+                <w:rFonts w:ascii="Calibri" w:hAnsi="Calibri" w:cs="Calibri"/>
+                <w:color w:val="000000"/>
+              </w:rPr>
+              <w:t>A</w:t>
+            </w:r>
+          </w:p>
+        </w:tc>
+        <w:tc>
+          <w:tcPr>
+            <w:tcW w:w="4565" w:type="dxa"/>
+          </w:tcPr>
+          <w:p>
+            <w:pPr>
+              <w:rPr>
+                <w:rFonts w:ascii="Calibri" w:hAnsi="Calibri" w:cs="Calibri"/>
+                <w:color w:val="000000"/>
+              </w:rPr>
+            </w:pPr>
+            <w:r>
+              <w:rPr>
+                <w:rFonts w:ascii="Calibri" w:hAnsi="Calibri" w:cs="Calibri"/>
+                <w:color w:val="000000"/>
+              </w:rPr>
+              <w:t>int_cybersource/cartridge/scripts/cardinal/JWTBuilder.ds</w:t>
+            </w:r>
+          </w:p>
+        </w:tc>
+        <w:tc>
+          <w:tcPr>
+            <w:tcW w:w="5330" w:type="dxa"/>
+          </w:tcPr>
+          <w:p>
+            <w:pPr>
+              <w:rPr>
+                <w:rFonts w:ascii="Calibri" w:hAnsi="Calibri" w:cs="Calibri"/>
+                <w:color w:val="000000"/>
+              </w:rPr>
+            </w:pPr>
+            <w:r>
+              <w:rPr>
+                <w:rFonts w:ascii="Calibri" w:hAnsi="Calibri" w:cs="Calibri"/>
+                <w:color w:val="000000"/>
+              </w:rPr>
+              <w:t>contains functions which create JWT Tokens required for cardinal script initialization</w:t>
+            </w:r>
+          </w:p>
+        </w:tc>
+      </w:tr>
+      <w:tr>
+        <w:tc>
+          <w:tcPr>
+            <w:tcW w:w="895" w:type="dxa"/>
+          </w:tcPr>
+          <w:p>
+            <w:pPr>
+              <w:rPr>
+                <w:rFonts w:ascii="Calibri" w:hAnsi="Calibri" w:cs="Calibri"/>
+                <w:color w:val="000000"/>
+              </w:rPr>
+            </w:pPr>
+            <w:r>
+              <w:rPr>
+                <w:rFonts w:ascii="Calibri" w:hAnsi="Calibri" w:cs="Calibri"/>
+                <w:color w:val="000000"/>
+              </w:rPr>
+              <w:t>A</w:t>
+            </w:r>
+          </w:p>
+        </w:tc>
+        <w:tc>
+          <w:tcPr>
+            <w:tcW w:w="4565" w:type="dxa"/>
+          </w:tcPr>
+          <w:p>
+            <w:pPr>
+              <w:rPr>
+                <w:rFonts w:ascii="Calibri" w:hAnsi="Calibri" w:cs="Calibri"/>
+                <w:color w:val="000000"/>
+              </w:rPr>
+            </w:pPr>
+            <w:r>
+              <w:rPr>
+                <w:rFonts w:ascii="Calibri" w:hAnsi="Calibri" w:cs="Calibri"/>
+                <w:color w:val="000000"/>
+              </w:rPr>
+              <w:t>int_cybersource/cartridge/scripts/cardinal/OrderDetailsObject.ds</w:t>
+            </w:r>
+          </w:p>
+        </w:tc>
+        <w:tc>
+          <w:tcPr>
+            <w:tcW w:w="5330" w:type="dxa"/>
+          </w:tcPr>
+          <w:p>
+            <w:pPr>
+              <w:rPr>
+                <w:rFonts w:ascii="Calibri" w:hAnsi="Calibri" w:cs="Calibri"/>
+                <w:color w:val="000000"/>
+              </w:rPr>
+            </w:pPr>
+            <w:r>
+              <w:rPr>
+                <w:rFonts w:ascii="Calibri" w:hAnsi="Calibri" w:cs="Calibri"/>
+                <w:color w:val="000000"/>
+              </w:rPr>
+              <w:t>prototype object which is useful for creating order Object which is passed to cardinal script</w:t>
+            </w:r>
+          </w:p>
+        </w:tc>
+      </w:tr>
+      <w:tr>
+        <w:tc>
+          <w:tcPr>
+            <w:tcW w:w="895" w:type="dxa"/>
+          </w:tcPr>
+          <w:p>
+            <w:pPr>
+              <w:rPr>
+                <w:rFonts w:ascii="Calibri" w:hAnsi="Calibri" w:cs="Calibri"/>
+                <w:color w:val="000000"/>
+              </w:rPr>
+            </w:pPr>
+            <w:r>
+              <w:rPr>
+                <w:rFonts w:ascii="Calibri" w:hAnsi="Calibri" w:cs="Calibri"/>
+                <w:color w:val="000000"/>
+              </w:rPr>
+              <w:t>A</w:t>
+            </w:r>
+          </w:p>
+        </w:tc>
+        <w:tc>
+          <w:tcPr>
+            <w:tcW w:w="4565" w:type="dxa"/>
+          </w:tcPr>
+          <w:p>
+            <w:pPr>
+              <w:rPr>
+                <w:rFonts w:ascii="Calibri" w:hAnsi="Calibri" w:cs="Calibri"/>
+                <w:color w:val="000000"/>
+              </w:rPr>
+            </w:pPr>
+            <w:r>
+              <w:rPr>
+                <w:rFonts w:ascii="Calibri" w:hAnsi="Calibri" w:cs="Calibri"/>
+                <w:color w:val="000000"/>
+              </w:rPr>
+              <w:t>int_cybersource/cartridge/scripts/cardinal/OrderObject.ds</w:t>
+            </w:r>
+          </w:p>
+        </w:tc>
+        <w:tc>
+          <w:tcPr>
+            <w:tcW w:w="5330" w:type="dxa"/>
+          </w:tcPr>
+          <w:p>
+            <w:pPr>
+              <w:rPr>
+                <w:rFonts w:ascii="Calibri" w:hAnsi="Calibri" w:cs="Calibri"/>
+                <w:color w:val="000000"/>
+              </w:rPr>
+            </w:pPr>
+            <w:r>
+              <w:rPr>
+                <w:rFonts w:ascii="Calibri" w:hAnsi="Calibri" w:cs="Calibri"/>
+                <w:color w:val="000000"/>
+              </w:rPr>
+              <w:t>prototype object which is useful for creating order Object which is passed to cardinal script</w:t>
+            </w:r>
+          </w:p>
+        </w:tc>
+      </w:tr>
+      <w:tr>
+        <w:tc>
+          <w:tcPr>
+            <w:tcW w:w="895" w:type="dxa"/>
+          </w:tcPr>
+          <w:p>
+            <w:pPr>
+              <w:rPr>
+                <w:rFonts w:ascii="Calibri" w:hAnsi="Calibri" w:cs="Calibri"/>
+                <w:color w:val="000000"/>
+              </w:rPr>
+            </w:pPr>
+            <w:r>
+              <w:rPr>
+                <w:rFonts w:ascii="Calibri" w:hAnsi="Calibri" w:cs="Calibri"/>
+                <w:color w:val="000000"/>
+              </w:rPr>
+              <w:t>A</w:t>
+            </w:r>
+          </w:p>
+        </w:tc>
+        <w:tc>
+          <w:tcPr>
+            <w:tcW w:w="4565" w:type="dxa"/>
+          </w:tcPr>
+          <w:p>
+            <w:pPr>
+              <w:rPr>
+                <w:rFonts w:ascii="Calibri" w:hAnsi="Calibri" w:cs="Calibri"/>
+                <w:color w:val="000000"/>
+              </w:rPr>
+            </w:pPr>
+            <w:r>
+              <w:rPr>
+                <w:rFonts w:ascii="Calibri" w:hAnsi="Calibri" w:cs="Calibri"/>
+                <w:color w:val="000000"/>
+              </w:rPr>
+              <w:t>int_cybersource/cartridge/scripts/cardinal/TokenObject.ds</w:t>
+            </w:r>
+          </w:p>
+        </w:tc>
+        <w:tc>
+          <w:tcPr>
+            <w:tcW w:w="5330" w:type="dxa"/>
+          </w:tcPr>
+          <w:p>
+            <w:pPr>
+              <w:rPr>
+                <w:rFonts w:ascii="Calibri" w:hAnsi="Calibri" w:cs="Calibri"/>
+                <w:color w:val="000000"/>
+              </w:rPr>
+            </w:pPr>
+            <w:r>
+              <w:rPr>
+                <w:rFonts w:ascii="Calibri" w:hAnsi="Calibri" w:cs="Calibri"/>
+                <w:color w:val="000000"/>
+              </w:rPr>
+              <w:t>prototype object which is useful for creating order Object which is passed to cardinal script</w:t>
+            </w:r>
+          </w:p>
+        </w:tc>
+      </w:tr>
+      <w:tr>
+        <w:tc>
+          <w:tcPr>
+            <w:tcW w:w="895" w:type="dxa"/>
+          </w:tcPr>
+          <w:p>
+            <w:pPr>
+              <w:rPr>
+                <w:rFonts w:ascii="Calibri" w:hAnsi="Calibri" w:cs="Calibri"/>
+                <w:color w:val="000000"/>
+              </w:rPr>
+            </w:pPr>
+            <w:r>
+              <w:rPr>
+                <w:rFonts w:ascii="Calibri" w:hAnsi="Calibri" w:cs="Calibri"/>
+                <w:color w:val="000000"/>
+              </w:rPr>
+              <w:t>M</w:t>
+            </w:r>
+          </w:p>
+        </w:tc>
+        <w:tc>
+          <w:tcPr>
+            <w:tcW w:w="4565" w:type="dxa"/>
+          </w:tcPr>
+          <w:p>
+            <w:pPr>
+              <w:rPr>
+                <w:rFonts w:ascii="Calibri" w:hAnsi="Calibri" w:cs="Calibri"/>
+                <w:color w:val="000000"/>
+              </w:rPr>
+            </w:pPr>
+            <w:r>
+              <w:rPr>
+                <w:rFonts w:ascii="Calibri" w:hAnsi="Calibri" w:cs="Calibri"/>
+                <w:color w:val="000000"/>
+              </w:rPr>
+              <w:t>int_cybersource/cartridge/scripts/cybersource/libCybersource.ds</w:t>
+            </w:r>
+          </w:p>
+        </w:tc>
+        <w:tc>
+          <w:tcPr>
+            <w:tcW w:w="5330" w:type="dxa"/>
+          </w:tcPr>
+          <w:p>
+            <w:pPr>
+              <w:rPr>
+                <w:rFonts w:ascii="Calibri" w:hAnsi="Calibri" w:cs="Calibri"/>
+                <w:color w:val="000000"/>
+              </w:rPr>
+            </w:pPr>
+            <w:r>
+              <w:rPr>
+                <w:rFonts w:ascii="Calibri" w:hAnsi="Calibri" w:cs="Calibri"/>
+                <w:color w:val="000000"/>
+              </w:rPr>
+              <w:t xml:space="preserve">1. getPartnerSolutionID changed to return new one                                                                                                           2. methods added to get custompreference values required for creating JWT Token                                             3. addPayerAuthEnrollInfo method modified to add extra payerAuthEnrollService input parameters referenceID,mobilePhone,transactionMode.                                                                                                                        4. addPayerAuthValidateInfo method modified to add extra payerAuthValidateService input parameter authenticationTransactionID.                                                                                                                                                             5. addPayerAuthReplyInfo method modified to add paSpecificationVersion , directoryServerTransactionID input parameters to ccAuthService request.                                                                                                                                 6. getTransactionMode method added to return transactionmode value based on device type.                                  </w:t>
+            </w:r>
+          </w:p>
+        </w:tc>
+      </w:tr>
+      <w:tr>
+        <w:tc>
+          <w:tcPr>
+            <w:tcW w:w="895" w:type="dxa"/>
+          </w:tcPr>
+          <w:p>
+            <w:pPr>
+              <w:rPr>
+                <w:rFonts w:ascii="Calibri" w:hAnsi="Calibri" w:cs="Calibri"/>
+                <w:color w:val="000000"/>
+              </w:rPr>
+            </w:pPr>
+            <w:r>
+              <w:rPr>
+                <w:rFonts w:ascii="Calibri" w:hAnsi="Calibri" w:cs="Calibri"/>
+                <w:color w:val="000000"/>
+              </w:rPr>
+              <w:t>M</w:t>
+            </w:r>
+          </w:p>
+        </w:tc>
+        <w:tc>
+          <w:tcPr>
+            <w:tcW w:w="4565" w:type="dxa"/>
+          </w:tcPr>
+          <w:p>
+            <w:pPr>
+              <w:rPr>
+                <w:rFonts w:ascii="Calibri" w:hAnsi="Calibri" w:cs="Calibri"/>
+                <w:color w:val="000000"/>
+              </w:rPr>
+            </w:pPr>
+            <w:r>
+              <w:rPr>
+                <w:rFonts w:ascii="Calibri" w:hAnsi="Calibri" w:cs="Calibri"/>
+                <w:color w:val="000000"/>
+              </w:rPr>
+              <w:t>int_cybersource/cartridge/scripts/façade/CardFacade.ds</w:t>
+            </w:r>
+          </w:p>
+        </w:tc>
+        <w:tc>
+          <w:tcPr>
+            <w:tcW w:w="5330" w:type="dxa"/>
+          </w:tcPr>
+          <w:p>
+            <w:pPr>
+              <w:rPr>
+                <w:rFonts w:ascii="Calibri" w:hAnsi="Calibri" w:cs="Calibri"/>
+                <w:color w:val="000000"/>
+              </w:rPr>
+            </w:pPr>
+            <w:r>
+              <w:rPr>
+                <w:rFonts w:ascii="Calibri" w:hAnsi="Calibri" w:cs="Calibri"/>
+                <w:color w:val="000000"/>
+              </w:rPr>
+              <w:t xml:space="preserve">1. CCAuthRequest method modified to pass missing parameters required for ccAuthService to addPayerAuthReplyInfo method.                                                                                                                                               2. PayerAuthEnrollCheck modified to pass phone number required for payerauthenrollservice to addPayerAuthEnrollInfo method and new output parameters from payerAuthEnrollReply (authenticationTransactionID,specificationVersion,directoryServerTransactionID,CAVV,UCAFAuthenticationData) response are set to responseObject.                                                                                                                                      3. In PayerAuthValidation method, null check is added for PaRes value and processorTransactionId is passed to addPayerAuthValidateInfo method and new output parameters from </w:t>
+            </w:r>
+            <w:r>
+              <w:rPr>
+                <w:rFonts w:ascii="Calibri" w:hAnsi="Calibri" w:cs="Calibri"/>
+                <w:color w:val="000000"/>
+              </w:rPr>
+              <w:lastRenderedPageBreak/>
+              <w:t>payerAuthValidateReply response (specificationVersion,directoryServerTransactionID) are set to responseObject.</w:t>
+            </w:r>
+          </w:p>
+        </w:tc>
+      </w:tr>
+      <w:tr>
+        <w:tc>
+          <w:tcPr>
+            <w:tcW w:w="895" w:type="dxa"/>
+          </w:tcPr>
+          <w:p>
+            <w:pPr>
+              <w:rPr>
+                <w:rFonts w:ascii="Calibri" w:hAnsi="Calibri" w:cs="Calibri"/>
+                <w:color w:val="000000"/>
+              </w:rPr>
+            </w:pPr>
+            <w:r>
+              <w:rPr>
+                <w:rFonts w:ascii="Calibri" w:hAnsi="Calibri" w:cs="Calibri"/>
+                <w:color w:val="000000"/>
+              </w:rPr>
+              <w:lastRenderedPageBreak/>
+              <w:t>M</w:t>
+            </w:r>
+          </w:p>
+        </w:tc>
+        <w:tc>
+          <w:tcPr>
+            <w:tcW w:w="4565" w:type="dxa"/>
+          </w:tcPr>
+          <w:p>
+            <w:pPr>
+              <w:rPr>
+                <w:rFonts w:ascii="Calibri" w:hAnsi="Calibri" w:cs="Calibri"/>
+                <w:color w:val="000000"/>
+              </w:rPr>
+            </w:pPr>
+            <w:r>
+              <w:rPr>
+                <w:rFonts w:ascii="Calibri" w:hAnsi="Calibri" w:cs="Calibri"/>
+                <w:color w:val="000000"/>
+              </w:rPr>
+              <w:t>int_cybersource/cartridge/scripts/secureacceptance/helper/SecureAcceptanceHelper.js</w:t>
+            </w:r>
+          </w:p>
+        </w:tc>
+        <w:tc>
+          <w:tcPr>
+            <w:tcW w:w="5330" w:type="dxa"/>
+          </w:tcPr>
+          <w:p>
+            <w:pPr>
+              <w:rPr>
+                <w:rFonts w:ascii="Calibri" w:hAnsi="Calibri" w:cs="Calibri"/>
+                <w:color w:val="000000"/>
+              </w:rPr>
+            </w:pPr>
+            <w:r>
+              <w:rPr>
+                <w:rFonts w:ascii="Calibri" w:hAnsi="Calibri" w:cs="Calibri"/>
+                <w:color w:val="000000"/>
+              </w:rPr>
+              <w:t>1.CreateRequestData method modified for proper functioning of secure acceptance payment.                           2. In AuthorizeCreditCard method, authenticationTransactionID from payer enroll service  session.privacy.process3DRequestParent set to true are forwarded for 3DS 2.0 Redirection .</w:t>
+            </w:r>
+          </w:p>
+        </w:tc>
+      </w:tr>
+      <w:tr>
+        <w:tc>
+          <w:tcPr>
+            <w:tcW w:w="895" w:type="dxa"/>
+          </w:tcPr>
+          <w:p>
+            <w:pPr>
+              <w:rPr>
+                <w:rFonts w:ascii="Calibri" w:hAnsi="Calibri" w:cs="Calibri"/>
+                <w:color w:val="000000"/>
+              </w:rPr>
+            </w:pPr>
+            <w:r>
+              <w:rPr>
+                <w:rFonts w:ascii="Calibri" w:hAnsi="Calibri" w:cs="Calibri"/>
+                <w:color w:val="000000"/>
+              </w:rPr>
+              <w:t>M</w:t>
+            </w:r>
+          </w:p>
+        </w:tc>
+        <w:tc>
+          <w:tcPr>
+            <w:tcW w:w="4565" w:type="dxa"/>
+          </w:tcPr>
+          <w:p>
+            <w:pPr>
+              <w:rPr>
+                <w:rFonts w:ascii="Calibri" w:hAnsi="Calibri" w:cs="Calibri"/>
+                <w:color w:val="000000"/>
+              </w:rPr>
+            </w:pPr>
+            <w:r>
+              <w:rPr>
+                <w:rFonts w:ascii="Calibri" w:hAnsi="Calibri" w:cs="Calibri"/>
+                <w:color w:val="000000"/>
+              </w:rPr>
+              <w:t>int_cybersource/cartridge/scripts/visacheckout/façade/VisaCheckoutFacade.js</w:t>
+            </w:r>
+          </w:p>
+        </w:tc>
+        <w:tc>
+          <w:tcPr>
+            <w:tcW w:w="5330" w:type="dxa"/>
+          </w:tcPr>
+          <w:p>
+            <w:pPr>
+              <w:rPr>
+                <w:rFonts w:ascii="Calibri" w:hAnsi="Calibri" w:cs="Calibri"/>
+                <w:color w:val="000000"/>
+              </w:rPr>
+            </w:pPr>
+            <w:r>
+              <w:rPr>
+                <w:rFonts w:ascii="Calibri" w:hAnsi="Calibri" w:cs="Calibri"/>
+                <w:color w:val="000000"/>
+              </w:rPr>
+              <w:t>1. In PayerAuthEnrollCCAuthRequest method authenticationTransactionID from payerAuthEnrollReply response is set to responseObject required for cardinal script continue function.                                                        2. processorTransactionId from payments.validated event in cardinal script is passed to payerauthvalidation service and null check for PaRes value in PayerAuthValidationCCAuthRequest method.</w:t>
+            </w:r>
+          </w:p>
+        </w:tc>
+      </w:tr>
+      <w:tr>
+        <w:tc>
+          <w:tcPr>
+            <w:tcW w:w="895" w:type="dxa"/>
+          </w:tcPr>
+          <w:p>
+            <w:pPr>
+              <w:rPr>
+                <w:rFonts w:ascii="Calibri" w:hAnsi="Calibri" w:cs="Calibri"/>
+                <w:color w:val="000000"/>
+              </w:rPr>
+            </w:pPr>
+            <w:r>
+              <w:rPr>
+                <w:rFonts w:ascii="Calibri" w:hAnsi="Calibri" w:cs="Calibri"/>
+                <w:color w:val="000000"/>
+              </w:rPr>
+              <w:t>M</w:t>
+            </w:r>
+          </w:p>
+        </w:tc>
+        <w:tc>
+          <w:tcPr>
+            <w:tcW w:w="4565" w:type="dxa"/>
+          </w:tcPr>
+          <w:p>
+            <w:pPr>
+              <w:rPr>
+                <w:rFonts w:ascii="Calibri" w:hAnsi="Calibri" w:cs="Calibri"/>
+                <w:color w:val="000000"/>
+              </w:rPr>
+            </w:pPr>
+            <w:r>
+              <w:rPr>
+                <w:rFonts w:ascii="Calibri" w:hAnsi="Calibri" w:cs="Calibri"/>
+                <w:color w:val="000000"/>
+              </w:rPr>
+              <w:t>int_cybersource/cartridge/scripts/visacheckout/helper/VisaCheckoutHelper.js</w:t>
+            </w:r>
+          </w:p>
+        </w:tc>
+        <w:tc>
+          <w:tcPr>
+            <w:tcW w:w="5330" w:type="dxa"/>
+          </w:tcPr>
+          <w:p>
+            <w:pPr>
+              <w:rPr>
+                <w:rFonts w:ascii="Calibri" w:hAnsi="Calibri" w:cs="Calibri"/>
+                <w:color w:val="000000"/>
+              </w:rPr>
+            </w:pPr>
+            <w:r>
+              <w:rPr>
+                <w:rFonts w:ascii="Calibri" w:hAnsi="Calibri" w:cs="Calibri"/>
+                <w:color w:val="000000"/>
+              </w:rPr>
+              <w:t>processorTransactionId from payments.validated event in cardinal script is passed to  PayerAuthValidationCCAuthRequest method in payerAuthValidation method.</w:t>
+            </w:r>
+          </w:p>
+        </w:tc>
+      </w:tr>
+      <w:tr>
+        <w:tc>
+          <w:tcPr>
+            <w:tcW w:w="895" w:type="dxa"/>
+          </w:tcPr>
+          <w:p>
+            <w:pPr>
+              <w:rPr>
+                <w:rFonts w:ascii="Calibri" w:hAnsi="Calibri" w:cs="Calibri"/>
+                <w:color w:val="000000"/>
+              </w:rPr>
+            </w:pPr>
+            <w:r>
+              <w:rPr>
+                <w:rFonts w:ascii="Calibri" w:hAnsi="Calibri" w:cs="Calibri"/>
+                <w:color w:val="000000"/>
+              </w:rPr>
+              <w:t>A</w:t>
+            </w:r>
+          </w:p>
+        </w:tc>
+        <w:tc>
+          <w:tcPr>
+            <w:tcW w:w="4565" w:type="dxa"/>
+          </w:tcPr>
+          <w:p>
+            <w:pPr>
+              <w:rPr>
+                <w:rFonts w:ascii="Calibri" w:hAnsi="Calibri" w:cs="Calibri"/>
+                <w:color w:val="000000"/>
+              </w:rPr>
+            </w:pPr>
+            <w:r>
+              <w:rPr>
+                <w:rFonts w:ascii="Calibri" w:hAnsi="Calibri" w:cs="Calibri"/>
+                <w:color w:val="000000"/>
+              </w:rPr>
+              <w:t>int_cybersource/cartridge/templates/default/cardinal/songbird.isml</w:t>
+            </w:r>
+          </w:p>
+        </w:tc>
+        <w:tc>
+          <w:tcPr>
+            <w:tcW w:w="5330" w:type="dxa"/>
+          </w:tcPr>
+          <w:p>
+            <w:pPr>
+              <w:rPr>
+                <w:rFonts w:ascii="Calibri" w:hAnsi="Calibri" w:cs="Calibri"/>
+                <w:color w:val="000000"/>
+              </w:rPr>
+            </w:pPr>
+            <w:r>
+              <w:rPr>
+                <w:rFonts w:ascii="Calibri" w:hAnsi="Calibri" w:cs="Calibri"/>
+                <w:color w:val="000000"/>
+              </w:rPr>
+              <w:t>This isml contains script and required html dom elements  and cardinal events configured for initialising the cardinal script.</w:t>
+            </w:r>
+          </w:p>
+        </w:tc>
+      </w:tr>
+      <w:tr>
+        <w:tc>
+          <w:tcPr>
+            <w:tcW w:w="895" w:type="dxa"/>
+          </w:tcPr>
+          <w:p>
+            <w:pPr>
+              <w:rPr>
+                <w:rFonts w:ascii="Calibri" w:hAnsi="Calibri" w:cs="Calibri"/>
+                <w:color w:val="000000"/>
+              </w:rPr>
+            </w:pPr>
+            <w:r>
+              <w:rPr>
+                <w:rFonts w:ascii="Calibri" w:hAnsi="Calibri" w:cs="Calibri"/>
+                <w:color w:val="000000"/>
+              </w:rPr>
+              <w:t>A</w:t>
+            </w:r>
+          </w:p>
+        </w:tc>
+        <w:tc>
+          <w:tcPr>
+            <w:tcW w:w="4565" w:type="dxa"/>
+          </w:tcPr>
+          <w:p>
+            <w:pPr>
+              <w:rPr>
+                <w:rFonts w:ascii="Calibri" w:hAnsi="Calibri" w:cs="Calibri"/>
+                <w:color w:val="000000"/>
+              </w:rPr>
+            </w:pPr>
+            <w:r>
+              <w:rPr>
+                <w:rFonts w:ascii="Calibri" w:hAnsi="Calibri" w:cs="Calibri"/>
+                <w:color w:val="000000"/>
+              </w:rPr>
+              <w:t>int_cybersource/cartridge/templates/default/cart/cardinalpayerauthentication.isml</w:t>
+            </w:r>
+          </w:p>
+        </w:tc>
+        <w:tc>
+          <w:tcPr>
+            <w:tcW w:w="5330" w:type="dxa"/>
+          </w:tcPr>
+          <w:p>
+            <w:pPr>
+              <w:rPr>
+                <w:rFonts w:ascii="Calibri" w:hAnsi="Calibri" w:cs="Calibri"/>
+                <w:color w:val="000000"/>
+              </w:rPr>
+            </w:pPr>
+            <w:r>
+              <w:rPr>
+                <w:rFonts w:ascii="Calibri" w:hAnsi="Calibri" w:cs="Calibri"/>
+                <w:color w:val="000000"/>
+              </w:rPr>
+              <w:t>This isml contains script and required html dom elements  and cardinal events configured for initialising the cardinal script and cardinal continue function to start a transaction.</w:t>
+            </w:r>
+          </w:p>
+        </w:tc>
+      </w:tr>
+      <w:tr>
+        <w:tc>
+          <w:tcPr>
+            <w:tcW w:w="895" w:type="dxa"/>
+          </w:tcPr>
+          <w:p>
+            <w:pPr>
+              <w:rPr>
+                <w:rFonts w:ascii="Calibri" w:hAnsi="Calibri" w:cs="Calibri"/>
+                <w:color w:val="000000"/>
+              </w:rPr>
+            </w:pPr>
+            <w:r>
+              <w:rPr>
+                <w:rFonts w:ascii="Calibri" w:hAnsi="Calibri" w:cs="Calibri"/>
+                <w:color w:val="000000"/>
+              </w:rPr>
+              <w:t>M</w:t>
+            </w:r>
+          </w:p>
+        </w:tc>
+        <w:tc>
+          <w:tcPr>
+            <w:tcW w:w="4565" w:type="dxa"/>
+          </w:tcPr>
+          <w:p>
+            <w:pPr>
+              <w:rPr>
+                <w:rFonts w:ascii="Calibri" w:hAnsi="Calibri" w:cs="Calibri"/>
+                <w:color w:val="000000"/>
+              </w:rPr>
+            </w:pPr>
+            <w:r>
+              <w:rPr>
+                <w:rFonts w:ascii="Calibri" w:hAnsi="Calibri" w:cs="Calibri"/>
+                <w:color w:val="000000"/>
+              </w:rPr>
+              <w:t>int_cybersource/cartridge/templates/default/secureacceptance/secureAcceptanceIframeSummary.isml</w:t>
+            </w:r>
+          </w:p>
+        </w:tc>
+        <w:tc>
+          <w:tcPr>
+            <w:tcW w:w="5330" w:type="dxa"/>
+          </w:tcPr>
+          <w:p>
+            <w:pPr>
+              <w:rPr>
+                <w:rFonts w:ascii="Calibri" w:hAnsi="Calibri" w:cs="Calibri"/>
+                <w:color w:val="000000"/>
+              </w:rPr>
+            </w:pPr>
+            <w:r>
+              <w:rPr>
+                <w:rFonts w:ascii="Calibri" w:hAnsi="Calibri" w:cs="Calibri"/>
+                <w:color w:val="000000"/>
+              </w:rPr>
+              <w:t>cybersource-custom.js script file is added which opens an SA-Iframe in the summary page.</w:t>
+            </w:r>
+          </w:p>
+        </w:tc>
+      </w:tr>
+      <w:tr>
+        <w:tc>
+          <w:tcPr>
+            <w:tcW w:w="895" w:type="dxa"/>
+          </w:tcPr>
+          <w:p>
+            <w:pPr>
+              <w:rPr>
+                <w:rFonts w:ascii="Calibri" w:hAnsi="Calibri" w:cs="Calibri"/>
+                <w:color w:val="000000"/>
+              </w:rPr>
+            </w:pPr>
+            <w:r>
+              <w:rPr>
+                <w:rFonts w:ascii="Calibri" w:hAnsi="Calibri" w:cs="Calibri"/>
+                <w:color w:val="000000"/>
+              </w:rPr>
+              <w:t>M</w:t>
+            </w:r>
+          </w:p>
+        </w:tc>
+        <w:tc>
+          <w:tcPr>
+            <w:tcW w:w="4565" w:type="dxa"/>
+          </w:tcPr>
+          <w:p>
+            <w:pPr>
+              <w:rPr>
+                <w:rFonts w:ascii="Calibri" w:hAnsi="Calibri" w:cs="Calibri"/>
+                <w:color w:val="000000"/>
+              </w:rPr>
+            </w:pPr>
+            <w:r>
+              <w:rPr>
+                <w:rFonts w:ascii="Calibri" w:hAnsi="Calibri" w:cs="Calibri"/>
+                <w:color w:val="000000"/>
+              </w:rPr>
+              <w:t>int_cybersource/cartridge/webreferences/CyberSourceTransaction.wsdl</w:t>
+            </w:r>
+          </w:p>
+        </w:tc>
+        <w:tc>
+          <w:tcPr>
+            <w:tcW w:w="5330" w:type="dxa"/>
+          </w:tcPr>
+          <w:p>
+            <w:pPr>
+              <w:rPr>
+                <w:rFonts w:ascii="Calibri" w:hAnsi="Calibri" w:cs="Calibri"/>
+                <w:color w:val="000000"/>
+              </w:rPr>
+            </w:pPr>
+            <w:r>
+              <w:rPr>
+                <w:rFonts w:ascii="Calibri" w:hAnsi="Calibri" w:cs="Calibri"/>
+                <w:color w:val="000000"/>
+              </w:rPr>
+              <w:t>wsdl properties modified for updating the cybersource endpoint.</w:t>
+            </w:r>
+          </w:p>
+        </w:tc>
+      </w:tr>
+      <w:tr>
+        <w:tc>
+          <w:tcPr>
+            <w:tcW w:w="895" w:type="dxa"/>
+          </w:tcPr>
+          <w:p>
+            <w:pPr>
+              <w:rPr>
+                <w:rFonts w:ascii="Calibri" w:hAnsi="Calibri" w:cs="Calibri"/>
+                <w:color w:val="000000"/>
+              </w:rPr>
+            </w:pPr>
+            <w:r>
+              <w:rPr>
+                <w:rFonts w:ascii="Calibri" w:hAnsi="Calibri" w:cs="Calibri"/>
+                <w:color w:val="000000"/>
+              </w:rPr>
+              <w:t>A</w:t>
+            </w:r>
+          </w:p>
+        </w:tc>
+        <w:tc>
+          <w:tcPr>
+            <w:tcW w:w="4565" w:type="dxa"/>
+          </w:tcPr>
+          <w:p>
+            <w:pPr>
+              <w:rPr>
+                <w:rFonts w:ascii="Calibri" w:hAnsi="Calibri" w:cs="Calibri"/>
+                <w:color w:val="000000"/>
+              </w:rPr>
+            </w:pPr>
+            <w:r>
+              <w:rPr>
+                <w:rFonts w:ascii="Calibri" w:hAnsi="Calibri" w:cs="Calibri"/>
+                <w:color w:val="000000"/>
+              </w:rPr>
+              <w:t>int_cybersource/cartridge/webreferences/CyberSourceTransaction_1.155.xsd</w:t>
+            </w:r>
+          </w:p>
+        </w:tc>
+        <w:tc>
+          <w:tcPr>
+            <w:tcW w:w="5330" w:type="dxa"/>
+          </w:tcPr>
+          <w:p>
+            <w:pPr>
+              <w:rPr>
+                <w:rFonts w:ascii="Calibri" w:hAnsi="Calibri" w:cs="Calibri"/>
+                <w:color w:val="000000"/>
+              </w:rPr>
+            </w:pPr>
+            <w:r>
+              <w:rPr>
+                <w:rFonts w:ascii="Calibri" w:hAnsi="Calibri" w:cs="Calibri"/>
+                <w:color w:val="000000"/>
+              </w:rPr>
+              <w:t>new XSD file for updated cybersource endpoint</w:t>
+            </w:r>
+          </w:p>
+        </w:tc>
+      </w:tr>
+      <w:tr>
+        <w:tc>
+          <w:tcPr>
+            <w:tcW w:w="895" w:type="dxa"/>
+          </w:tcPr>
+          <w:p>
+            <w:pPr>
+              <w:rPr>
+                <w:rFonts w:ascii="Calibri" w:hAnsi="Calibri" w:cs="Calibri"/>
+                <w:color w:val="000000"/>
+              </w:rPr>
+            </w:pPr>
+            <w:r>
+              <w:rPr>
+                <w:rFonts w:ascii="Calibri" w:hAnsi="Calibri" w:cs="Calibri"/>
+                <w:color w:val="000000"/>
+              </w:rPr>
+              <w:t>M</w:t>
+            </w:r>
+          </w:p>
+        </w:tc>
+        <w:tc>
+          <w:tcPr>
+            <w:tcW w:w="4565" w:type="dxa"/>
+          </w:tcPr>
+          <w:p>
+            <w:pPr>
+              <w:rPr>
+                <w:rFonts w:ascii="Calibri" w:hAnsi="Calibri" w:cs="Calibri"/>
+                <w:color w:val="000000"/>
+              </w:rPr>
+            </w:pPr>
+            <w:r>
+              <w:rPr>
+                <w:rFonts w:ascii="Calibri" w:hAnsi="Calibri" w:cs="Calibri"/>
+                <w:color w:val="000000"/>
+              </w:rPr>
+              <w:t>int_cybersource_controllers/cartridge/scripts/Cybersource.js</w:t>
+            </w:r>
+          </w:p>
+        </w:tc>
+        <w:tc>
+          <w:tcPr>
+            <w:tcW w:w="5330" w:type="dxa"/>
+          </w:tcPr>
+          <w:p>
+            <w:pPr>
+              <w:rPr>
+                <w:rFonts w:ascii="Calibri" w:hAnsi="Calibri" w:cs="Calibri"/>
+                <w:color w:val="000000"/>
+              </w:rPr>
+            </w:pPr>
+            <w:r>
+              <w:rPr>
+                <w:rFonts w:ascii="Calibri" w:hAnsi="Calibri" w:cs="Calibri"/>
+                <w:color w:val="000000"/>
+              </w:rPr>
+              <w:t>In Process3DRequestParent method, processorTransactionId  returned by cardinal commerce script is fetched from  httpParameterMap in the request received and an empty check is added for it and it is passed to payerauthvalidation services based on the paymentinstrument.</w:t>
+            </w:r>
+          </w:p>
+        </w:tc>
+      </w:tr>
+      <w:tr>
+        <w:tc>
+          <w:tcPr>
+            <w:tcW w:w="895" w:type="dxa"/>
+          </w:tcPr>
+          <w:p>
+            <w:pPr>
+              <w:rPr>
+                <w:rFonts w:ascii="Calibri" w:hAnsi="Calibri" w:cs="Calibri"/>
+                <w:color w:val="000000"/>
+              </w:rPr>
+            </w:pPr>
+            <w:r>
+              <w:rPr>
+                <w:rFonts w:ascii="Calibri" w:hAnsi="Calibri" w:cs="Calibri"/>
+                <w:color w:val="000000"/>
+              </w:rPr>
+              <w:t>A</w:t>
+            </w:r>
+          </w:p>
+        </w:tc>
+        <w:tc>
+          <w:tcPr>
+            <w:tcW w:w="4565" w:type="dxa"/>
+          </w:tcPr>
+          <w:p>
+            <w:pPr>
+              <w:rPr>
+                <w:rFonts w:ascii="Calibri" w:hAnsi="Calibri" w:cs="Calibri"/>
+                <w:color w:val="000000"/>
+              </w:rPr>
+            </w:pPr>
+            <w:r>
+              <w:rPr>
+                <w:rFonts w:ascii="Calibri" w:hAnsi="Calibri" w:cs="Calibri"/>
+                <w:color w:val="000000"/>
+              </w:rPr>
+              <w:t>configuration/PayerAuth-Meta.xml</w:t>
+            </w:r>
+          </w:p>
+        </w:tc>
+        <w:tc>
+          <w:tcPr>
+            <w:tcW w:w="5330" w:type="dxa"/>
+          </w:tcPr>
+          <w:p>
+            <w:pPr>
+              <w:rPr>
+                <w:rFonts w:ascii="Calibri" w:hAnsi="Calibri" w:cs="Calibri"/>
+                <w:color w:val="000000"/>
+              </w:rPr>
+            </w:pPr>
+            <w:r>
+              <w:rPr>
+                <w:rFonts w:ascii="Calibri" w:hAnsi="Calibri" w:cs="Calibri"/>
+                <w:color w:val="000000"/>
+              </w:rPr>
+              <w:t> </w:t>
+            </w:r>
+          </w:p>
+        </w:tc>
+      </w:tr>
+    </w:tbl>
+    <w:p>
+      <w:pPr>
+        <w:rPr>
+          <w:b/>
+          <w:color w:val="262626" w:themeColor="text1" w:themeTint="D9"/>
+          <w:sz w:val="40"/>
+          <w:szCs w:val="40"/>
+        </w:rPr>
+      </w:pPr>
+    </w:p>
+    <w:p>
+      <w:pPr>
+        <w:pStyle w:val="Heading1"/>
+        <w:numPr>
+          <w:ilvl w:val="0"/>
+          <w:numId w:val="30"/>
+        </w:numPr>
+      </w:pPr>
+      <w:bookmarkStart w:id="7" w:name="_Toc60072851"/>
+      <w:bookmarkStart w:id="8" w:name="_Toc60141264"/>
       <w:r>
-        <w:br w:type="page"/>
+        <w:lastRenderedPageBreak/>
+        <w:t>Support French Processor</w:t>
+      </w:r>
+      <w:bookmarkEnd w:id="7"/>
+      <w:bookmarkEnd w:id="8"/>
+    </w:p>
+    <w:p>
+      <w:pPr>
+        <w:pStyle w:val="ListParagraph"/>
+        <w:rPr>
+          <w:rFonts w:asciiTheme="majorHAnsi" w:eastAsiaTheme="majorEastAsia" w:hAnsiTheme="majorHAnsi" w:cstheme="majorBidi"/>
+          <w:color w:val="2F5496" w:themeColor="accent1" w:themeShade="BF"/>
+          <w:sz w:val="32"/>
+          <w:szCs w:val="32"/>
+        </w:rPr>
+      </w:pPr>
+    </w:p>
+    <w:p>
+      <w:pPr>
+        <w:pStyle w:val="ListParagraph"/>
+        <w:rPr>
+          <w:rFonts w:asciiTheme="minorHAnsi" w:hAnsiTheme="minorHAnsi"/>
+          <w:color w:val="404040" w:themeColor="text1" w:themeTint="BF"/>
+        </w:rPr>
+      </w:pPr>
+      <w:r>
+        <w:rPr>
+          <w:rFonts w:asciiTheme="minorHAnsi" w:hAnsiTheme="minorHAnsi"/>
+          <w:color w:val="404040" w:themeColor="text1" w:themeTint="BF"/>
+        </w:rPr>
+        <w:t>To support French Processor, follow one of the below steps:</w:t>
       </w:r>
     </w:p>
     <w:p>
       <w:pPr>
-        <w:rPr>
-          <w:sz w:val="36"/>
-          <w:szCs w:val="36"/>
-        </w:rPr>
-      </w:pPr>
-    </w:p>
-    <w:p/>
-    <w:p>
-      <w:pPr>
         <w:pStyle w:val="ListParagraph"/>
         <w:numPr>
-          <w:ilvl w:val="0"/>
-          <w:numId w:val="30"/>
+          <w:ilvl w:val="3"/>
+          <w:numId w:val="52"/>
         </w:numPr>
         <w:rPr>
           <w:rFonts w:asciiTheme="majorHAnsi" w:eastAsiaTheme="majorEastAsia" w:hAnsiTheme="majorHAnsi" w:cstheme="majorBidi"/>
@@ -17257,13 +18669,742 @@
       </w:pPr>
       <w:r>
         <w:rPr>
+          <w:rFonts w:asciiTheme="minorHAnsi" w:hAnsiTheme="minorHAnsi"/>
+          <w:color w:val="404040" w:themeColor="text1" w:themeTint="BF"/>
+        </w:rPr>
+        <w:t xml:space="preserve">Install the latest Cybersource cartridge from Salesforce Marketplace – This is recommended approach </w:t>
+      </w:r>
+      <w:r>
+        <w:rPr>
+          <w:rFonts w:asciiTheme="minorHAnsi" w:hAnsiTheme="minorHAnsi"/>
+          <w:b/>
+          <w:bCs/>
+          <w:color w:val="404040" w:themeColor="text1" w:themeTint="BF"/>
+        </w:rPr>
+        <w:t>(OR)</w:t>
+      </w:r>
+    </w:p>
+    <w:p>
+      <w:pPr>
+        <w:pStyle w:val="ListParagraph"/>
+        <w:numPr>
+          <w:ilvl w:val="3"/>
+          <w:numId w:val="52"/>
+        </w:numPr>
+        <w:rPr>
           <w:rFonts w:asciiTheme="majorHAnsi" w:eastAsiaTheme="majorEastAsia" w:hAnsiTheme="majorHAnsi" w:cstheme="majorBidi"/>
           <w:color w:val="2F5496" w:themeColor="accent1" w:themeShade="BF"/>
           <w:sz w:val="32"/>
           <w:szCs w:val="32"/>
         </w:rPr>
-        <w:t>Change Logs</w:t>
+      </w:pPr>
+      <w:r>
+        <w:rPr>
+          <w:rFonts w:asciiTheme="minorHAnsi" w:hAnsiTheme="minorHAnsi"/>
+          <w:color w:val="404040" w:themeColor="text1" w:themeTint="BF"/>
+        </w:rPr>
+        <w:t xml:space="preserve">Manually add below changes (SFCC’s GitHub commit) into your workspace code. It is always recommended to test (both 3ds2 and 3ds1 test cards) the changes in your lower box before promoting to Production org. </w:t>
       </w:r>
+    </w:p>
+    <w:p>
+      <w:pPr>
+        <w:pStyle w:val="ListParagraph"/>
+        <w:rPr>
+          <w:rFonts w:asciiTheme="minorHAnsi" w:hAnsiTheme="minorHAnsi"/>
+          <w:color w:val="404040" w:themeColor="text1" w:themeTint="BF"/>
+        </w:rPr>
+      </w:pPr>
+    </w:p>
+    <w:p>
+      <w:pPr>
+        <w:pStyle w:val="ListParagraph"/>
+        <w:rPr>
+          <w:rFonts w:asciiTheme="majorHAnsi" w:eastAsiaTheme="majorEastAsia" w:hAnsiTheme="majorHAnsi" w:cstheme="majorBidi"/>
+          <w:color w:val="2F5496" w:themeColor="accent1" w:themeShade="BF"/>
+          <w:sz w:val="20"/>
+          <w:szCs w:val="20"/>
+        </w:rPr>
+      </w:pPr>
+      <w:hyperlink r:id="rId12" w:history="1">
+        <w:r>
+          <w:rPr>
+            <w:rStyle w:val="Hyperlink"/>
+            <w:rFonts w:asciiTheme="majorHAnsi" w:eastAsiaTheme="majorEastAsia" w:hAnsiTheme="majorHAnsi" w:cstheme="majorBidi"/>
+            <w:sz w:val="20"/>
+            <w:szCs w:val="20"/>
+          </w:rPr>
+          <w:t>https://github.com/SalesforceCommerceCloud/link_cybersource/commit/6f0b66980ce7e60ffb135b65b94d173fe6027c64</w:t>
+        </w:r>
+      </w:hyperlink>
+    </w:p>
+    <w:p>
+      <w:pPr>
+        <w:pStyle w:val="ListParagraph"/>
+        <w:rPr>
+          <w:rStyle w:val="Hyperlink"/>
+          <w:rFonts w:asciiTheme="majorHAnsi" w:eastAsiaTheme="majorEastAsia" w:hAnsiTheme="majorHAnsi" w:cstheme="majorBidi"/>
+          <w:sz w:val="20"/>
+          <w:szCs w:val="20"/>
+        </w:rPr>
+      </w:pPr>
+      <w:hyperlink r:id="rId13" w:history="1">
+        <w:r>
+          <w:rPr>
+            <w:rStyle w:val="Hyperlink"/>
+            <w:rFonts w:asciiTheme="majorHAnsi" w:eastAsiaTheme="majorEastAsia" w:hAnsiTheme="majorHAnsi" w:cstheme="majorBidi"/>
+            <w:sz w:val="20"/>
+            <w:szCs w:val="20"/>
+          </w:rPr>
+          <w:t>https://github.com/SalesforceCommerceCloud/link_cybersource/commit/97d2fc51084bb9a88b66101e75b5bbc91329ba14</w:t>
+        </w:r>
+      </w:hyperlink>
+    </w:p>
+    <w:p>
+      <w:pPr>
+        <w:pStyle w:val="ListParagraph"/>
+        <w:rPr>
+          <w:rFonts w:asciiTheme="majorHAnsi" w:eastAsiaTheme="majorEastAsia" w:hAnsiTheme="majorHAnsi" w:cstheme="majorBidi"/>
+          <w:color w:val="2F5496" w:themeColor="accent1" w:themeShade="BF"/>
+          <w:sz w:val="20"/>
+          <w:szCs w:val="20"/>
+        </w:rPr>
+      </w:pPr>
+      <w:hyperlink r:id="rId14" w:history="1">
+        <w:r>
+          <w:rPr>
+            <w:rStyle w:val="Hyperlink"/>
+            <w:rFonts w:asciiTheme="majorHAnsi" w:eastAsiaTheme="majorEastAsia" w:hAnsiTheme="majorHAnsi" w:cstheme="majorBidi"/>
+            <w:sz w:val="20"/>
+            <w:szCs w:val="20"/>
+          </w:rPr>
+          <w:t>https://github.com/SalesforceCommerceCloud/link_cybersource/commit/dc7dc3ef176673b1247b49d2f0e54fbe90d2be8b</w:t>
+        </w:r>
+      </w:hyperlink>
+    </w:p>
+    <w:p>
+      <w:pPr>
+        <w:pStyle w:val="ListParagraph"/>
+        <w:rPr>
+          <w:rFonts w:asciiTheme="majorHAnsi" w:eastAsiaTheme="majorEastAsia" w:hAnsiTheme="majorHAnsi" w:cstheme="majorBidi"/>
+          <w:color w:val="2F5496" w:themeColor="accent1" w:themeShade="BF"/>
+          <w:sz w:val="20"/>
+          <w:szCs w:val="20"/>
+        </w:rPr>
+      </w:pPr>
+    </w:p>
+    <w:p>
+      <w:pPr>
+        <w:pStyle w:val="BodyText"/>
+      </w:pPr>
+      <w:bookmarkStart w:id="9" w:name="OLE_LINK104"/>
+      <w:bookmarkStart w:id="10" w:name="OLE_LINK105"/>
+      <w:r>
+        <w:t xml:space="preserve">And update base cartridge </w:t>
+      </w:r>
+      <w:r>
+        <w:t xml:space="preserve">with below code. </w:t>
+      </w:r>
+    </w:p>
+    <w:p>
+      <w:pPr>
+        <w:pStyle w:val="BodyText"/>
+      </w:pPr>
+    </w:p>
+    <w:p>
+      <w:pPr>
+        <w:rPr>
+          <w:rFonts w:ascii="Consolas" w:hAnsi="Consolas"/>
+          <w:color w:val="24292E"/>
+          <w:sz w:val="18"/>
+          <w:szCs w:val="18"/>
+          <w:shd w:val="clear" w:color="auto" w:fill="FAFBFC"/>
+        </w:rPr>
+      </w:pPr>
+      <w:r>
+        <w:rPr>
+          <w:rFonts w:ascii="Consolas" w:hAnsi="Consolas" w:cs="Consolas"/>
+          <w:color w:val="000000"/>
+          <w:sz w:val="20"/>
+          <w:szCs w:val="20"/>
+        </w:rPr>
+        <w:t>Update the base cartridge fil</w:t>
+      </w:r>
+      <w:r>
+        <w:rPr>
+          <w:rFonts w:ascii="Consolas" w:hAnsi="Consolas" w:cs="Consolas"/>
+          <w:color w:val="000000"/>
+          <w:sz w:val="20"/>
+          <w:szCs w:val="20"/>
+        </w:rPr>
+        <w:t>e</w:t>
+      </w:r>
+      <w:r>
+        <w:rPr>
+          <w:rFonts w:ascii="Consolas" w:hAnsi="Consolas" w:cs="Consolas"/>
+          <w:color w:val="000000"/>
+          <w:sz w:val="20"/>
+          <w:szCs w:val="20"/>
+        </w:rPr>
+        <w:t xml:space="preserve"> name </w:t>
+      </w:r>
+      <w:hyperlink r:id="rId15" w:anchor="diff-9408dda1551401fcdf8e3b81b06f17aa107ed26d93694b2f0e14163429d6cbbc" w:tooltip="app_storefront_core/cartridge/js/pages/checkout/billing.js" w:history="1">
+        <w:r>
+          <w:rPr>
+            <w:rStyle w:val="Hyperlink"/>
+            <w:rFonts w:ascii="Consolas" w:hAnsi="Consolas"/>
+            <w:sz w:val="18"/>
+            <w:szCs w:val="18"/>
+            <w:shd w:val="clear" w:color="auto" w:fill="FAFBFC"/>
+          </w:rPr>
+          <w:t>app_storefront_core/cartridge/js/pages/checkout/billing.js</w:t>
+        </w:r>
+      </w:hyperlink>
+      <w:r>
+        <w:rPr>
+          <w:rFonts w:ascii="Consolas" w:hAnsi="Consolas"/>
+          <w:color w:val="24292E"/>
+          <w:sz w:val="18"/>
+          <w:szCs w:val="18"/>
+          <w:shd w:val="clear" w:color="auto" w:fill="FAFBFC"/>
+        </w:rPr>
+        <w:t> </w:t>
+      </w:r>
+    </w:p>
+    <w:tbl>
+      <w:tblPr>
+        <w:tblStyle w:val="TableGrid"/>
+        <w:tblW w:w="0" w:type="auto"/>
+        <w:tblLook w:val="04A0" w:firstRow="1" w:lastRow="0" w:firstColumn="1" w:lastColumn="0" w:noHBand="0" w:noVBand="1"/>
+      </w:tblPr>
+      <w:tblGrid>
+        <w:gridCol w:w="10790"/>
+      </w:tblGrid>
+      <w:tr>
+        <w:tc>
+          <w:tcPr>
+            <w:tcW w:w="10790" w:type="dxa"/>
+          </w:tcPr>
+          <w:p>
+            <w:pPr>
+              <w:rPr>
+                <w:rFonts w:ascii="Consolas" w:hAnsi="Consolas" w:cs="Consolas"/>
+                <w:color w:val="000000"/>
+                <w:sz w:val="20"/>
+                <w:szCs w:val="20"/>
+              </w:rPr>
+            </w:pPr>
+            <w:r>
+              <w:rPr>
+                <w:rFonts w:ascii="Consolas" w:hAnsi="Consolas" w:cs="Consolas"/>
+                <w:color w:val="000000"/>
+                <w:sz w:val="20"/>
+                <w:szCs w:val="20"/>
+              </w:rPr>
+              <w:t>cctoken : cctoken,</w:t>
+            </w:r>
+          </w:p>
+          <w:p>
+            <w:pPr>
+              <w:rPr>
+                <w:rFonts w:ascii="Consolas" w:hAnsi="Consolas" w:cs="Consolas"/>
+                <w:color w:val="000000"/>
+                <w:sz w:val="20"/>
+                <w:szCs w:val="20"/>
+                <w:highlight w:val="yellow"/>
+              </w:rPr>
+            </w:pPr>
+            <w:r>
+              <w:rPr>
+                <w:rFonts w:ascii="Consolas" w:hAnsi="Consolas" w:cs="Consolas"/>
+                <w:color w:val="000000"/>
+                <w:sz w:val="20"/>
+                <w:szCs w:val="20"/>
+                <w:highlight w:val="yellow"/>
+              </w:rPr>
+              <w:t>ccnumber : ccnumber,</w:t>
+            </w:r>
+          </w:p>
+          <w:p>
+            <w:pPr>
+              <w:rPr>
+                <w:rFonts w:ascii="Consolas" w:hAnsi="Consolas" w:cs="Consolas"/>
+                <w:color w:val="000000"/>
+                <w:sz w:val="20"/>
+                <w:szCs w:val="20"/>
+                <w:highlight w:val="yellow"/>
+              </w:rPr>
+            </w:pPr>
+            <w:r>
+              <w:rPr>
+                <w:rFonts w:ascii="Consolas" w:hAnsi="Consolas" w:cs="Consolas"/>
+                <w:color w:val="000000"/>
+                <w:sz w:val="20"/>
+                <w:szCs w:val="20"/>
+                <w:highlight w:val="yellow"/>
+              </w:rPr>
+              <w:t>cvn : cvn,</w:t>
+            </w:r>
+          </w:p>
+          <w:p>
+            <w:pPr>
+              <w:rPr>
+                <w:rFonts w:ascii="Consolas" w:hAnsi="Consolas" w:cs="Consolas"/>
+                <w:color w:val="000000"/>
+                <w:sz w:val="20"/>
+                <w:szCs w:val="20"/>
+                <w:highlight w:val="yellow"/>
+              </w:rPr>
+            </w:pPr>
+            <w:r>
+              <w:rPr>
+                <w:rFonts w:ascii="Consolas" w:hAnsi="Consolas" w:cs="Consolas"/>
+                <w:color w:val="000000"/>
+                <w:sz w:val="20"/>
+                <w:szCs w:val="20"/>
+                <w:highlight w:val="yellow"/>
+              </w:rPr>
+              <w:t>month : month,</w:t>
+            </w:r>
+          </w:p>
+          <w:p>
+            <w:pPr>
+              <w:rPr>
+                <w:rFonts w:ascii="Consolas" w:hAnsi="Consolas" w:cs="Consolas"/>
+                <w:color w:val="000000"/>
+                <w:sz w:val="20"/>
+                <w:szCs w:val="20"/>
+                <w:highlight w:val="yellow"/>
+              </w:rPr>
+            </w:pPr>
+            <w:r>
+              <w:rPr>
+                <w:rFonts w:ascii="Consolas" w:hAnsi="Consolas" w:cs="Consolas"/>
+                <w:color w:val="000000"/>
+                <w:sz w:val="20"/>
+                <w:szCs w:val="20"/>
+                <w:highlight w:val="yellow"/>
+              </w:rPr>
+              <w:t>expyear : expyear,</w:t>
+            </w:r>
+          </w:p>
+          <w:p>
+            <w:pPr>
+              <w:rPr>
+                <w:rFonts w:ascii="Consolas" w:hAnsi="Consolas" w:cs="Consolas"/>
+                <w:color w:val="000000"/>
+                <w:sz w:val="20"/>
+                <w:szCs w:val="20"/>
+              </w:rPr>
+            </w:pPr>
+            <w:r>
+              <w:rPr>
+                <w:rFonts w:ascii="Consolas" w:hAnsi="Consolas" w:cs="Consolas"/>
+                <w:color w:val="000000"/>
+                <w:sz w:val="20"/>
+                <w:szCs w:val="20"/>
+                <w:highlight w:val="yellow"/>
+              </w:rPr>
+              <w:t>cctype : cctype,</w:t>
+            </w:r>
+          </w:p>
+          <w:p>
+            <w:pPr>
+              <w:rPr>
+                <w:rFonts w:ascii="Consolas" w:hAnsi="Consolas"/>
+                <w:color w:val="24292E"/>
+                <w:sz w:val="18"/>
+                <w:szCs w:val="18"/>
+                <w:shd w:val="clear" w:color="auto" w:fill="FAFBFC"/>
+              </w:rPr>
+            </w:pPr>
+            <w:r>
+              <w:rPr>
+                <w:rFonts w:ascii="Consolas" w:hAnsi="Consolas" w:cs="Consolas"/>
+                <w:color w:val="000000"/>
+                <w:sz w:val="20"/>
+                <w:szCs w:val="20"/>
+              </w:rPr>
+              <w:t>format : 'ajax'</w:t>
+            </w:r>
+          </w:p>
+        </w:tc>
+      </w:tr>
+    </w:tbl>
+    <w:p>
+      <w:pPr>
+        <w:rPr>
+          <w:rFonts w:ascii="Consolas" w:hAnsi="Consolas"/>
+          <w:color w:val="24292E"/>
+          <w:sz w:val="18"/>
+          <w:szCs w:val="18"/>
+          <w:shd w:val="clear" w:color="auto" w:fill="FAFBFC"/>
+        </w:rPr>
+      </w:pPr>
+    </w:p>
+    <w:p>
+      <w:pPr>
+        <w:rPr>
+          <w:rFonts w:ascii="Consolas" w:hAnsi="Consolas" w:cs="Consolas"/>
+          <w:color w:val="000000"/>
+          <w:sz w:val="20"/>
+          <w:szCs w:val="20"/>
+        </w:rPr>
+      </w:pPr>
+    </w:p>
+    <w:p>
+      <w:pPr>
+        <w:rPr>
+          <w:rFonts w:ascii="Consolas" w:hAnsi="Consolas" w:cs="Consolas"/>
+          <w:color w:val="000000"/>
+          <w:sz w:val="20"/>
+          <w:szCs w:val="20"/>
+        </w:rPr>
+      </w:pPr>
+    </w:p>
+    <w:p>
+      <w:r>
+        <w:rPr>
+          <w:rFonts w:ascii="Consolas" w:hAnsi="Consolas" w:cs="Consolas"/>
+          <w:color w:val="000000"/>
+          <w:sz w:val="20"/>
+          <w:szCs w:val="20"/>
+        </w:rPr>
+        <w:t>Update the base cartridge file name:</w:t>
+      </w:r>
+      <w:r>
+        <w:t xml:space="preserve"> </w:t>
+      </w:r>
+      <w:hyperlink r:id="rId16" w:anchor="diff-8796c34fcce9816e9dc28d91e3170d2780a321b8b1a0366a74c446fe214c7fd0" w:tooltip="app_storefront_core/cartridge/static/default/js/app.js" w:history="1">
+        <w:r>
+          <w:rPr>
+            <w:rStyle w:val="Hyperlink"/>
+            <w:rFonts w:ascii="Consolas" w:hAnsi="Consolas"/>
+            <w:sz w:val="18"/>
+            <w:szCs w:val="18"/>
+            <w:shd w:val="clear" w:color="auto" w:fill="FAFBFC"/>
+          </w:rPr>
+          <w:t>app_storefront_core/cartridge/static/default/js/app.js</w:t>
+        </w:r>
+      </w:hyperlink>
+    </w:p>
+    <w:tbl>
+      <w:tblPr>
+        <w:tblStyle w:val="TableGrid"/>
+        <w:tblW w:w="0" w:type="auto"/>
+        <w:tblLook w:val="04A0" w:firstRow="1" w:lastRow="0" w:firstColumn="1" w:lastColumn="0" w:noHBand="0" w:noVBand="1"/>
+      </w:tblPr>
+      <w:tblGrid>
+        <w:gridCol w:w="10790"/>
+      </w:tblGrid>
+      <w:tr>
+        <w:tc>
+          <w:tcPr>
+            <w:tcW w:w="10790" w:type="dxa"/>
+          </w:tcPr>
+          <w:p>
+            <w:pPr>
+              <w:rPr>
+                <w:rFonts w:ascii="Consolas" w:hAnsi="Consolas" w:cs="Consolas"/>
+                <w:color w:val="000000"/>
+                <w:sz w:val="20"/>
+                <w:szCs w:val="20"/>
+              </w:rPr>
+            </w:pPr>
+            <w:r>
+              <w:rPr>
+                <w:rFonts w:ascii="Consolas" w:hAnsi="Consolas" w:cs="Consolas"/>
+                <w:color w:val="000000"/>
+                <w:sz w:val="20"/>
+                <w:szCs w:val="20"/>
+              </w:rPr>
+              <w:t>cctoken : cctoken,</w:t>
+            </w:r>
+          </w:p>
+          <w:p>
+            <w:pPr>
+              <w:rPr>
+                <w:rFonts w:ascii="Consolas" w:hAnsi="Consolas" w:cs="Consolas"/>
+                <w:color w:val="000000"/>
+                <w:sz w:val="20"/>
+                <w:szCs w:val="20"/>
+                <w:highlight w:val="yellow"/>
+              </w:rPr>
+            </w:pPr>
+            <w:r>
+              <w:rPr>
+                <w:rFonts w:ascii="Consolas" w:hAnsi="Consolas" w:cs="Consolas"/>
+                <w:color w:val="000000"/>
+                <w:sz w:val="20"/>
+                <w:szCs w:val="20"/>
+                <w:highlight w:val="yellow"/>
+              </w:rPr>
+              <w:t>ccnumber : ccnumber,</w:t>
+            </w:r>
+          </w:p>
+          <w:p>
+            <w:pPr>
+              <w:rPr>
+                <w:rFonts w:ascii="Consolas" w:hAnsi="Consolas" w:cs="Consolas"/>
+                <w:color w:val="000000"/>
+                <w:sz w:val="20"/>
+                <w:szCs w:val="20"/>
+                <w:highlight w:val="yellow"/>
+              </w:rPr>
+            </w:pPr>
+            <w:r>
+              <w:rPr>
+                <w:rFonts w:ascii="Consolas" w:hAnsi="Consolas" w:cs="Consolas"/>
+                <w:color w:val="000000"/>
+                <w:sz w:val="20"/>
+                <w:szCs w:val="20"/>
+                <w:highlight w:val="yellow"/>
+              </w:rPr>
+              <w:t>cvn : cvn,</w:t>
+            </w:r>
+          </w:p>
+          <w:p>
+            <w:pPr>
+              <w:rPr>
+                <w:rFonts w:ascii="Consolas" w:hAnsi="Consolas" w:cs="Consolas"/>
+                <w:color w:val="000000"/>
+                <w:sz w:val="20"/>
+                <w:szCs w:val="20"/>
+                <w:highlight w:val="yellow"/>
+              </w:rPr>
+            </w:pPr>
+            <w:r>
+              <w:rPr>
+                <w:rFonts w:ascii="Consolas" w:hAnsi="Consolas" w:cs="Consolas"/>
+                <w:color w:val="000000"/>
+                <w:sz w:val="20"/>
+                <w:szCs w:val="20"/>
+                <w:highlight w:val="yellow"/>
+              </w:rPr>
+              <w:t>month : month,</w:t>
+            </w:r>
+          </w:p>
+          <w:p>
+            <w:pPr>
+              <w:rPr>
+                <w:rFonts w:ascii="Consolas" w:hAnsi="Consolas" w:cs="Consolas"/>
+                <w:color w:val="000000"/>
+                <w:sz w:val="20"/>
+                <w:szCs w:val="20"/>
+                <w:highlight w:val="yellow"/>
+              </w:rPr>
+            </w:pPr>
+            <w:r>
+              <w:rPr>
+                <w:rFonts w:ascii="Consolas" w:hAnsi="Consolas" w:cs="Consolas"/>
+                <w:color w:val="000000"/>
+                <w:sz w:val="20"/>
+                <w:szCs w:val="20"/>
+                <w:highlight w:val="yellow"/>
+              </w:rPr>
+              <w:t>expyear : expyear,</w:t>
+            </w:r>
+          </w:p>
+          <w:p>
+            <w:pPr>
+              <w:rPr>
+                <w:rFonts w:ascii="Consolas" w:hAnsi="Consolas" w:cs="Consolas"/>
+                <w:color w:val="000000"/>
+                <w:sz w:val="20"/>
+                <w:szCs w:val="20"/>
+              </w:rPr>
+            </w:pPr>
+            <w:r>
+              <w:rPr>
+                <w:rFonts w:ascii="Consolas" w:hAnsi="Consolas" w:cs="Consolas"/>
+                <w:color w:val="000000"/>
+                <w:sz w:val="20"/>
+                <w:szCs w:val="20"/>
+                <w:highlight w:val="yellow"/>
+              </w:rPr>
+              <w:t>cctype : cctype,</w:t>
+            </w:r>
+          </w:p>
+          <w:p>
+            <w:pPr>
+              <w:rPr>
+                <w:rFonts w:ascii="Consolas" w:hAnsi="Consolas" w:cs="Consolas"/>
+                <w:color w:val="000000"/>
+                <w:sz w:val="20"/>
+                <w:szCs w:val="20"/>
+              </w:rPr>
+            </w:pPr>
+            <w:r>
+              <w:rPr>
+                <w:rFonts w:ascii="Consolas" w:hAnsi="Consolas" w:cs="Consolas"/>
+                <w:color w:val="000000"/>
+                <w:sz w:val="20"/>
+                <w:szCs w:val="20"/>
+              </w:rPr>
+              <w:t>format : 'ajax'</w:t>
+            </w:r>
+          </w:p>
+          <w:p/>
+        </w:tc>
+      </w:tr>
+    </w:tbl>
+    <w:p>
+      <w:pPr>
+        <w:rPr>
+          <w:b/>
+          <w:color w:val="595959" w:themeColor="text1" w:themeTint="A6"/>
+        </w:rPr>
+      </w:pPr>
+    </w:p>
+    <w:p>
+      <w:bookmarkStart w:id="11" w:name="OLE_LINK161"/>
+      <w:bookmarkStart w:id="12" w:name="OLE_LINK162"/>
+      <w:bookmarkEnd w:id="9"/>
+      <w:bookmarkEnd w:id="10"/>
+      <w:r>
+        <w:rPr>
+          <w:bCs/>
+          <w:color w:val="595959" w:themeColor="text1" w:themeTint="A6"/>
+        </w:rPr>
+        <w:t xml:space="preserve">Update base cartridge file </w:t>
+      </w:r>
+      <w:hyperlink r:id="rId17" w:anchor="diff-790538e75d366b1405f64daf55c84af283f693e54e4d2e9d18fb18f27bd23edc" w:tooltip="app_storefront_core/cartridge/templates/default/account/payment/paymentinstrumentdetails.isml" w:history="1">
+        <w:r>
+          <w:rPr>
+            <w:rStyle w:val="Hyperlink"/>
+            <w:rFonts w:ascii="Consolas" w:hAnsi="Consolas"/>
+            <w:sz w:val="18"/>
+            <w:szCs w:val="18"/>
+            <w:shd w:val="clear" w:color="auto" w:fill="FAFBFC"/>
+          </w:rPr>
+          <w:t>app_storefront_core/cartridge/templates/default/account/payment/</w:t>
+        </w:r>
+        <w:bookmarkStart w:id="13" w:name="OLE_LINK80"/>
+        <w:bookmarkStart w:id="14" w:name="OLE_LINK81"/>
+        <w:r>
+          <w:rPr>
+            <w:rStyle w:val="Hyperlink"/>
+            <w:rFonts w:ascii="Consolas" w:hAnsi="Consolas"/>
+            <w:sz w:val="18"/>
+            <w:szCs w:val="18"/>
+            <w:shd w:val="clear" w:color="auto" w:fill="FAFBFC"/>
+          </w:rPr>
+          <w:t>paymentinstrumentdetails.is</w:t>
+        </w:r>
+        <w:bookmarkEnd w:id="13"/>
+        <w:bookmarkEnd w:id="14"/>
+        <w:r>
+          <w:rPr>
+            <w:rStyle w:val="Hyperlink"/>
+            <w:rFonts w:ascii="Consolas" w:hAnsi="Consolas"/>
+            <w:sz w:val="18"/>
+            <w:szCs w:val="18"/>
+            <w:shd w:val="clear" w:color="auto" w:fill="FAFBFC"/>
+          </w:rPr>
+          <w:t>ml</w:t>
+        </w:r>
+      </w:hyperlink>
+    </w:p>
+    <w:tbl>
+      <w:tblPr>
+        <w:tblStyle w:val="TableGrid"/>
+        <w:tblW w:w="0" w:type="auto"/>
+        <w:tblLook w:val="04A0" w:firstRow="1" w:lastRow="0" w:firstColumn="1" w:lastColumn="0" w:noHBand="0" w:noVBand="1"/>
+      </w:tblPr>
+      <w:tblGrid>
+        <w:gridCol w:w="10790"/>
+      </w:tblGrid>
+      <w:tr>
+        <w:tc>
+          <w:tcPr>
+            <w:tcW w:w="10790" w:type="dxa"/>
+          </w:tcPr>
+          <w:p>
+            <w:pPr>
+              <w:rPr>
+                <w:rFonts w:ascii="Consolas" w:hAnsi="Consolas" w:cs="Consolas"/>
+                <w:color w:val="000000"/>
+                <w:sz w:val="20"/>
+                <w:szCs w:val="20"/>
+              </w:rPr>
+            </w:pPr>
+            <w:bookmarkStart w:id="15" w:name="OLE_LINK87"/>
+            <w:bookmarkStart w:id="16" w:name="OLE_LINK88"/>
+            <w:r>
+              <w:rPr>
+                <w:rFonts w:ascii="Consolas" w:hAnsi="Consolas" w:cs="Consolas"/>
+                <w:color w:val="000000"/>
+                <w:sz w:val="20"/>
+                <w:szCs w:val="20"/>
+              </w:rPr>
+              <w:t>&lt;isinputfield formfield="${pdict.CurrentForms.paymentinstruments.creditcards.newcreditcard.number}" dynamicname="true" type="input" attributes="${numberAttributes}"/&gt;</w:t>
+            </w:r>
+          </w:p>
+          <w:p>
+            <w:pPr>
+              <w:rPr>
+                <w:rFonts w:ascii="Consolas" w:hAnsi="Consolas" w:cs="Consolas"/>
+                <w:color w:val="000000"/>
+                <w:sz w:val="20"/>
+                <w:szCs w:val="20"/>
+              </w:rPr>
+            </w:pPr>
+            <w:r>
+              <w:rPr>
+                <w:rFonts w:ascii="Consolas" w:hAnsi="Consolas" w:cs="Consolas"/>
+                <w:color w:val="000000"/>
+                <w:sz w:val="20"/>
+                <w:szCs w:val="20"/>
+                <w:highlight w:val="yellow"/>
+              </w:rPr>
+              <w:t>&lt;isinputfield formfield="${pdict.CurrentForms.paymentinstruments.</w:t>
+            </w:r>
+            <w:bookmarkStart w:id="17" w:name="OLE_LINK82"/>
+            <w:bookmarkStart w:id="18" w:name="OLE_LINK83"/>
+            <w:r>
+              <w:rPr>
+                <w:rFonts w:ascii="Consolas" w:hAnsi="Consolas" w:cs="Consolas"/>
+                <w:color w:val="000000"/>
+                <w:sz w:val="20"/>
+                <w:szCs w:val="20"/>
+                <w:highlight w:val="yellow"/>
+              </w:rPr>
+              <w:t>creditcards.newcreditcard.cvn</w:t>
+            </w:r>
+            <w:bookmarkEnd w:id="17"/>
+            <w:bookmarkEnd w:id="18"/>
+            <w:r>
+              <w:rPr>
+                <w:rFonts w:ascii="Consolas" w:hAnsi="Consolas" w:cs="Consolas"/>
+                <w:color w:val="000000"/>
+                <w:sz w:val="20"/>
+                <w:szCs w:val="20"/>
+                <w:highlight w:val="yellow"/>
+              </w:rPr>
+              <w:t>}" dynamicname="true" type="input" attributes="${cvnAttributes}"/&gt;</w:t>
+            </w:r>
+          </w:p>
+          <w:bookmarkEnd w:id="15"/>
+          <w:bookmarkEnd w:id="16"/>
+          <w:p>
+            <w:pPr>
+              <w:rPr>
+                <w:bCs/>
+                <w:color w:val="595959" w:themeColor="text1" w:themeTint="A6"/>
+              </w:rPr>
+            </w:pPr>
+          </w:p>
+        </w:tc>
+      </w:tr>
+      <w:bookmarkEnd w:id="11"/>
+      <w:bookmarkEnd w:id="12"/>
+    </w:tbl>
+    <w:p>
+      <w:pPr>
+        <w:rPr>
+          <w:bCs/>
+          <w:color w:val="595959" w:themeColor="text1" w:themeTint="A6"/>
+        </w:rPr>
+      </w:pPr>
     </w:p>
     <w:p>
       <w:pPr>
@@ -17274,43 +19415,9 @@
           <w:szCs w:val="40"/>
         </w:rPr>
       </w:pPr>
-      <w:r>
-        <w:rPr>
-          <w:b/>
-          <w:noProof/>
-          <w:color w:val="262626" w:themeColor="text1" w:themeTint="D9"/>
-          <w:sz w:val="40"/>
-          <w:szCs w:val="40"/>
-        </w:rPr>
-        <w:object w:dxaOrig="1520" w:dyaOrig="960" w14:anchorId="6EA37FAE">
-          <v:shapetype id="_x0000_t75" coordsize="21600,21600" o:spt="75" o:preferrelative="t" path="m@4@5l@4@11@9@11@9@5xe" filled="f" stroked="f">
-            <v:stroke joinstyle="miter"/>
-            <v:formulas>
-              <v:f eqn="if lineDrawn pixelLineWidth 0"/>
-              <v:f eqn="sum @0 1 0"/>
-              <v:f eqn="sum 0 0 @1"/>
-              <v:f eqn="prod @2 1 2"/>
-              <v:f eqn="prod @3 21600 pixelWidth"/>
-              <v:f eqn="prod @3 21600 pixelHeight"/>
-              <v:f eqn="sum @0 0 1"/>
-              <v:f eqn="prod @6 1 2"/>
-              <v:f eqn="prod @7 21600 pixelWidth"/>
-              <v:f eqn="sum @8 21600 0"/>
-              <v:f eqn="prod @7 21600 pixelHeight"/>
-              <v:f eqn="sum @10 21600 0"/>
-            </v:formulas>
-            <v:path o:extrusionok="f" gradientshapeok="t" o:connecttype="rect"/>
-            <o:lock v:ext="edit" aspectratio="t"/>
-          </v:shapetype>
-          <v:shape id="_x0000_i1025" type="#_x0000_t75" alt="" style="width:76pt;height:48pt;mso-width-percent:0;mso-height-percent:0;mso-width-percent:0;mso-height-percent:0" o:ole="">
-            <v:imagedata r:id="rId11" o:title=""/>
-          </v:shape>
-          <o:OLEObject Type="Embed" ProgID="Excel.Sheet.12" ShapeID="_x0000_i1025" DrawAspect="Icon" ObjectID="_1667311618" r:id="rId12"/>
-        </w:object>
-      </w:r>
     </w:p>
     <w:sectPr>
-      <w:footerReference w:type="default" r:id="rId13"/>
+      <w:footerReference w:type="default" r:id="rId18"/>
       <w:pgSz w:w="12240" w:h="15840"/>
       <w:pgMar w:top="720" w:right="720" w:bottom="720" w:left="720" w:header="720" w:footer="720" w:gutter="0"/>
       <w:pgNumType w:start="1"/>
@@ -19471,6 +21578,92 @@
     </w:lvl>
   </w:abstractNum>
   <w:abstractNum w:abstractNumId="20" w15:restartNumberingAfterBreak="0">
+    <w:nsid w:val="459E0EB4"/>
+    <w:multiLevelType w:val="multilevel"/>
+    <w:tmpl w:val="8488DBCE"/>
+    <w:lvl w:ilvl="0">
+      <w:start w:val="1"/>
+      <w:numFmt w:val="decimal"/>
+      <w:lvlText w:val="%1)"/>
+      <w:lvlJc w:val="left"/>
+      <w:pPr>
+        <w:ind w:left="360" w:hanging="360"/>
+      </w:pPr>
+    </w:lvl>
+    <w:lvl w:ilvl="1">
+      <w:start w:val="1"/>
+      <w:numFmt w:val="lowerLetter"/>
+      <w:lvlText w:val="%2)"/>
+      <w:lvlJc w:val="left"/>
+      <w:pPr>
+        <w:ind w:left="720" w:hanging="360"/>
+      </w:pPr>
+    </w:lvl>
+    <w:lvl w:ilvl="2">
+      <w:start w:val="1"/>
+      <w:numFmt w:val="lowerRoman"/>
+      <w:lvlText w:val="%3)"/>
+      <w:lvlJc w:val="left"/>
+      <w:pPr>
+        <w:ind w:left="1080" w:hanging="360"/>
+      </w:pPr>
+    </w:lvl>
+    <w:lvl w:ilvl="3">
+      <w:start w:val="1"/>
+      <w:numFmt w:val="upperRoman"/>
+      <w:lvlText w:val="%4."/>
+      <w:lvlJc w:val="right"/>
+      <w:pPr>
+        <w:ind w:left="1440" w:hanging="360"/>
+      </w:pPr>
+    </w:lvl>
+    <w:lvl w:ilvl="4">
+      <w:start w:val="1"/>
+      <w:numFmt w:val="lowerLetter"/>
+      <w:lvlText w:val="(%5)"/>
+      <w:lvlJc w:val="left"/>
+      <w:pPr>
+        <w:ind w:left="1800" w:hanging="360"/>
+      </w:pPr>
+    </w:lvl>
+    <w:lvl w:ilvl="5">
+      <w:start w:val="1"/>
+      <w:numFmt w:val="lowerRoman"/>
+      <w:lvlText w:val="(%6)"/>
+      <w:lvlJc w:val="left"/>
+      <w:pPr>
+        <w:ind w:left="2160" w:hanging="360"/>
+      </w:pPr>
+    </w:lvl>
+    <w:lvl w:ilvl="6">
+      <w:start w:val="1"/>
+      <w:numFmt w:val="decimal"/>
+      <w:lvlText w:val="%7."/>
+      <w:lvlJc w:val="left"/>
+      <w:pPr>
+        <w:ind w:left="2520" w:hanging="360"/>
+      </w:pPr>
+    </w:lvl>
+    <w:lvl w:ilvl="7">
+      <w:start w:val="1"/>
+      <w:numFmt w:val="lowerLetter"/>
+      <w:lvlText w:val="%8."/>
+      <w:lvlJc w:val="left"/>
+      <w:pPr>
+        <w:ind w:left="2880" w:hanging="360"/>
+      </w:pPr>
+    </w:lvl>
+    <w:lvl w:ilvl="8">
+      <w:start w:val="1"/>
+      <w:numFmt w:val="lowerRoman"/>
+      <w:lvlText w:val="%9."/>
+      <w:lvlJc w:val="left"/>
+      <w:pPr>
+        <w:ind w:left="3240" w:hanging="360"/>
+      </w:pPr>
+    </w:lvl>
+  </w:abstractNum>
+  <w:abstractNum w:abstractNumId="21" w15:restartNumberingAfterBreak="0">
     <w:nsid w:val="48564160"/>
     <w:multiLevelType w:val="hybridMultilevel"/>
     <w:tmpl w:val="0152E3FE"/>
@@ -19559,7 +21752,7 @@
       </w:pPr>
     </w:lvl>
   </w:abstractNum>
-  <w:abstractNum w:abstractNumId="21" w15:restartNumberingAfterBreak="0">
+  <w:abstractNum w:abstractNumId="22" w15:restartNumberingAfterBreak="0">
     <w:nsid w:val="49B866D4"/>
     <w:multiLevelType w:val="hybridMultilevel"/>
     <w:tmpl w:val="6464A81E"/>
@@ -19672,7 +21865,7 @@
       </w:rPr>
     </w:lvl>
   </w:abstractNum>
-  <w:abstractNum w:abstractNumId="22" w15:restartNumberingAfterBreak="0">
+  <w:abstractNum w:abstractNumId="23" w15:restartNumberingAfterBreak="0">
     <w:nsid w:val="4B7767A4"/>
     <w:multiLevelType w:val="multilevel"/>
     <w:tmpl w:val="7A00E88A"/>
@@ -19785,7 +21978,7 @@
       </w:pPr>
     </w:lvl>
   </w:abstractNum>
-  <w:abstractNum w:abstractNumId="23" w15:restartNumberingAfterBreak="0">
+  <w:abstractNum w:abstractNumId="24" w15:restartNumberingAfterBreak="0">
     <w:nsid w:val="4D5D322F"/>
     <w:multiLevelType w:val="hybridMultilevel"/>
     <w:tmpl w:val="0152E3FE"/>
@@ -19874,7 +22067,7 @@
       </w:pPr>
     </w:lvl>
   </w:abstractNum>
-  <w:abstractNum w:abstractNumId="24" w15:restartNumberingAfterBreak="0">
+  <w:abstractNum w:abstractNumId="25" w15:restartNumberingAfterBreak="0">
     <w:nsid w:val="4E1B2D21"/>
     <w:multiLevelType w:val="hybridMultilevel"/>
     <w:tmpl w:val="7D78D99A"/>
@@ -19963,7 +22156,7 @@
       </w:pPr>
     </w:lvl>
   </w:abstractNum>
-  <w:abstractNum w:abstractNumId="25" w15:restartNumberingAfterBreak="0">
+  <w:abstractNum w:abstractNumId="26" w15:restartNumberingAfterBreak="0">
     <w:nsid w:val="4F907C0D"/>
     <w:multiLevelType w:val="hybridMultilevel"/>
     <w:tmpl w:val="0152E3FE"/>
@@ -20052,7 +22245,7 @@
       </w:pPr>
     </w:lvl>
   </w:abstractNum>
-  <w:abstractNum w:abstractNumId="26" w15:restartNumberingAfterBreak="0">
+  <w:abstractNum w:abstractNumId="27" w15:restartNumberingAfterBreak="0">
     <w:nsid w:val="4FAD53DC"/>
     <w:multiLevelType w:val="hybridMultilevel"/>
     <w:tmpl w:val="5476B4B0"/>
@@ -20141,7 +22334,7 @@
       </w:pPr>
     </w:lvl>
   </w:abstractNum>
-  <w:abstractNum w:abstractNumId="27" w15:restartNumberingAfterBreak="0">
+  <w:abstractNum w:abstractNumId="28" w15:restartNumberingAfterBreak="0">
     <w:nsid w:val="51A610C8"/>
     <w:multiLevelType w:val="multilevel"/>
     <w:tmpl w:val="E9F01FD2"/>
@@ -20254,7 +22447,7 @@
       </w:pPr>
     </w:lvl>
   </w:abstractNum>
-  <w:abstractNum w:abstractNumId="28" w15:restartNumberingAfterBreak="0">
+  <w:abstractNum w:abstractNumId="29" w15:restartNumberingAfterBreak="0">
     <w:nsid w:val="55A73C2E"/>
     <w:multiLevelType w:val="multilevel"/>
     <w:tmpl w:val="FA2293CA"/>
@@ -20367,7 +22560,7 @@
       </w:pPr>
     </w:lvl>
   </w:abstractNum>
-  <w:abstractNum w:abstractNumId="29" w15:restartNumberingAfterBreak="0">
+  <w:abstractNum w:abstractNumId="30" w15:restartNumberingAfterBreak="0">
     <w:nsid w:val="57C43D5F"/>
     <w:multiLevelType w:val="hybridMultilevel"/>
     <w:tmpl w:val="29BA15B8"/>
@@ -20480,7 +22673,7 @@
       </w:rPr>
     </w:lvl>
   </w:abstractNum>
-  <w:abstractNum w:abstractNumId="30" w15:restartNumberingAfterBreak="0">
+  <w:abstractNum w:abstractNumId="31" w15:restartNumberingAfterBreak="0">
     <w:nsid w:val="59707941"/>
     <w:multiLevelType w:val="hybridMultilevel"/>
     <w:tmpl w:val="0152E3FE"/>
@@ -20569,7 +22762,7 @@
       </w:pPr>
     </w:lvl>
   </w:abstractNum>
-  <w:abstractNum w:abstractNumId="31" w15:restartNumberingAfterBreak="0">
+  <w:abstractNum w:abstractNumId="32" w15:restartNumberingAfterBreak="0">
     <w:nsid w:val="5A6643E7"/>
     <w:multiLevelType w:val="multilevel"/>
     <w:tmpl w:val="6D584638"/>
@@ -20682,7 +22875,7 @@
       </w:pPr>
     </w:lvl>
   </w:abstractNum>
-  <w:abstractNum w:abstractNumId="32" w15:restartNumberingAfterBreak="0">
+  <w:abstractNum w:abstractNumId="33" w15:restartNumberingAfterBreak="0">
     <w:nsid w:val="5A9423D4"/>
     <w:multiLevelType w:val="hybridMultilevel"/>
     <w:tmpl w:val="4CD63FB2"/>
@@ -20768,7 +22961,7 @@
       </w:pPr>
     </w:lvl>
   </w:abstractNum>
-  <w:abstractNum w:abstractNumId="33" w15:restartNumberingAfterBreak="0">
+  <w:abstractNum w:abstractNumId="34" w15:restartNumberingAfterBreak="0">
     <w:nsid w:val="5AA950BB"/>
     <w:multiLevelType w:val="hybridMultilevel"/>
     <w:tmpl w:val="99DABF5E"/>
@@ -20857,7 +23050,7 @@
       </w:pPr>
     </w:lvl>
   </w:abstractNum>
-  <w:abstractNum w:abstractNumId="34" w15:restartNumberingAfterBreak="0">
+  <w:abstractNum w:abstractNumId="35" w15:restartNumberingAfterBreak="0">
     <w:nsid w:val="5D15344B"/>
     <w:multiLevelType w:val="hybridMultilevel"/>
     <w:tmpl w:val="991E79D0"/>
@@ -20970,7 +23163,7 @@
       </w:rPr>
     </w:lvl>
   </w:abstractNum>
-  <w:abstractNum w:abstractNumId="35" w15:restartNumberingAfterBreak="0">
+  <w:abstractNum w:abstractNumId="36" w15:restartNumberingAfterBreak="0">
     <w:nsid w:val="60AC02E5"/>
     <w:multiLevelType w:val="multilevel"/>
     <w:tmpl w:val="8A124416"/>
@@ -21083,7 +23276,7 @@
       </w:pPr>
     </w:lvl>
   </w:abstractNum>
-  <w:abstractNum w:abstractNumId="36" w15:restartNumberingAfterBreak="0">
+  <w:abstractNum w:abstractNumId="37" w15:restartNumberingAfterBreak="0">
     <w:nsid w:val="6405503B"/>
     <w:multiLevelType w:val="hybridMultilevel"/>
     <w:tmpl w:val="77B84B54"/>
@@ -21196,7 +23389,7 @@
       </w:rPr>
     </w:lvl>
   </w:abstractNum>
-  <w:abstractNum w:abstractNumId="37" w15:restartNumberingAfterBreak="0">
+  <w:abstractNum w:abstractNumId="38" w15:restartNumberingAfterBreak="0">
     <w:nsid w:val="65386D3B"/>
     <w:multiLevelType w:val="hybridMultilevel"/>
     <w:tmpl w:val="DCB0E124"/>
@@ -21285,7 +23478,7 @@
       </w:pPr>
     </w:lvl>
   </w:abstractNum>
-  <w:abstractNum w:abstractNumId="38" w15:restartNumberingAfterBreak="0">
+  <w:abstractNum w:abstractNumId="39" w15:restartNumberingAfterBreak="0">
     <w:nsid w:val="69B1767F"/>
     <w:multiLevelType w:val="hybridMultilevel"/>
     <w:tmpl w:val="61D6B77E"/>
@@ -21374,7 +23567,7 @@
       </w:pPr>
     </w:lvl>
   </w:abstractNum>
-  <w:abstractNum w:abstractNumId="39" w15:restartNumberingAfterBreak="0">
+  <w:abstractNum w:abstractNumId="40" w15:restartNumberingAfterBreak="0">
     <w:nsid w:val="6A464425"/>
     <w:multiLevelType w:val="hybridMultilevel"/>
     <w:tmpl w:val="0152E3FE"/>
@@ -21463,7 +23656,7 @@
       </w:pPr>
     </w:lvl>
   </w:abstractNum>
-  <w:abstractNum w:abstractNumId="40" w15:restartNumberingAfterBreak="0">
+  <w:abstractNum w:abstractNumId="41" w15:restartNumberingAfterBreak="0">
     <w:nsid w:val="6AC30F05"/>
     <w:multiLevelType w:val="hybridMultilevel"/>
     <w:tmpl w:val="C67E89CC"/>
@@ -21576,7 +23769,7 @@
       </w:rPr>
     </w:lvl>
   </w:abstractNum>
-  <w:abstractNum w:abstractNumId="41" w15:restartNumberingAfterBreak="0">
+  <w:abstractNum w:abstractNumId="42" w15:restartNumberingAfterBreak="0">
     <w:nsid w:val="6CF36984"/>
     <w:multiLevelType w:val="hybridMultilevel"/>
     <w:tmpl w:val="7CECF600"/>
@@ -21689,7 +23882,7 @@
       </w:rPr>
     </w:lvl>
   </w:abstractNum>
-  <w:abstractNum w:abstractNumId="42" w15:restartNumberingAfterBreak="0">
+  <w:abstractNum w:abstractNumId="43" w15:restartNumberingAfterBreak="0">
     <w:nsid w:val="6E5E6E4E"/>
     <w:multiLevelType w:val="hybridMultilevel"/>
     <w:tmpl w:val="5476B4B0"/>
@@ -21778,7 +23971,7 @@
       </w:pPr>
     </w:lvl>
   </w:abstractNum>
-  <w:abstractNum w:abstractNumId="43" w15:restartNumberingAfterBreak="0">
+  <w:abstractNum w:abstractNumId="44" w15:restartNumberingAfterBreak="0">
     <w:nsid w:val="6F2C360C"/>
     <w:multiLevelType w:val="multilevel"/>
     <w:tmpl w:val="6E2E3970"/>
@@ -21892,7 +24085,7 @@
       </w:pPr>
     </w:lvl>
   </w:abstractNum>
-  <w:abstractNum w:abstractNumId="44" w15:restartNumberingAfterBreak="0">
+  <w:abstractNum w:abstractNumId="45" w15:restartNumberingAfterBreak="0">
     <w:nsid w:val="6F4322F3"/>
     <w:multiLevelType w:val="hybridMultilevel"/>
     <w:tmpl w:val="E436A22E"/>
@@ -22005,7 +24198,7 @@
       </w:rPr>
     </w:lvl>
   </w:abstractNum>
-  <w:abstractNum w:abstractNumId="45" w15:restartNumberingAfterBreak="0">
+  <w:abstractNum w:abstractNumId="46" w15:restartNumberingAfterBreak="0">
     <w:nsid w:val="744E30E7"/>
     <w:multiLevelType w:val="hybridMultilevel"/>
     <w:tmpl w:val="85D82318"/>
@@ -22095,7 +24288,7 @@
       </w:pPr>
     </w:lvl>
   </w:abstractNum>
-  <w:abstractNum w:abstractNumId="46" w15:restartNumberingAfterBreak="0">
+  <w:abstractNum w:abstractNumId="47" w15:restartNumberingAfterBreak="0">
     <w:nsid w:val="752E4681"/>
     <w:multiLevelType w:val="multilevel"/>
     <w:tmpl w:val="FD08D668"/>
@@ -22208,7 +24401,7 @@
       </w:pPr>
     </w:lvl>
   </w:abstractNum>
-  <w:abstractNum w:abstractNumId="47" w15:restartNumberingAfterBreak="0">
+  <w:abstractNum w:abstractNumId="48" w15:restartNumberingAfterBreak="0">
     <w:nsid w:val="755E6FE5"/>
     <w:multiLevelType w:val="hybridMultilevel"/>
     <w:tmpl w:val="7D78D99A"/>
@@ -22297,7 +24490,7 @@
       </w:pPr>
     </w:lvl>
   </w:abstractNum>
-  <w:abstractNum w:abstractNumId="48" w15:restartNumberingAfterBreak="0">
+  <w:abstractNum w:abstractNumId="49" w15:restartNumberingAfterBreak="0">
     <w:nsid w:val="7AEC0725"/>
     <w:multiLevelType w:val="hybridMultilevel"/>
     <w:tmpl w:val="1F8E0314"/>
@@ -22410,7 +24603,7 @@
       </w:rPr>
     </w:lvl>
   </w:abstractNum>
-  <w:abstractNum w:abstractNumId="49" w15:restartNumberingAfterBreak="0">
+  <w:abstractNum w:abstractNumId="50" w15:restartNumberingAfterBreak="0">
     <w:nsid w:val="7B8E4F1A"/>
     <w:multiLevelType w:val="hybridMultilevel"/>
     <w:tmpl w:val="0152E3FE"/>
@@ -22499,7 +24692,7 @@
       </w:pPr>
     </w:lvl>
   </w:abstractNum>
-  <w:abstractNum w:abstractNumId="50" w15:restartNumberingAfterBreak="0">
+  <w:abstractNum w:abstractNumId="51" w15:restartNumberingAfterBreak="0">
     <w:nsid w:val="7D9D3AE1"/>
     <w:multiLevelType w:val="multilevel"/>
     <w:tmpl w:val="2762599A"/>
@@ -22613,31 +24806,31 @@
     </w:lvl>
   </w:abstractNum>
   <w:num w:numId="1">
-    <w:abstractNumId w:val="45"/>
+    <w:abstractNumId w:val="46"/>
   </w:num>
   <w:num w:numId="2">
-    <w:abstractNumId w:val="32"/>
+    <w:abstractNumId w:val="33"/>
   </w:num>
   <w:num w:numId="3">
-    <w:abstractNumId w:val="25"/>
+    <w:abstractNumId w:val="26"/>
   </w:num>
   <w:num w:numId="4">
     <w:abstractNumId w:val="14"/>
   </w:num>
   <w:num w:numId="5">
-    <w:abstractNumId w:val="24"/>
+    <w:abstractNumId w:val="25"/>
   </w:num>
   <w:num w:numId="6">
-    <w:abstractNumId w:val="42"/>
+    <w:abstractNumId w:val="43"/>
   </w:num>
   <w:num w:numId="7">
-    <w:abstractNumId w:val="46"/>
+    <w:abstractNumId w:val="47"/>
   </w:num>
   <w:num w:numId="8">
-    <w:abstractNumId w:val="50"/>
+    <w:abstractNumId w:val="51"/>
   </w:num>
   <w:num w:numId="9">
-    <w:abstractNumId w:val="35"/>
+    <w:abstractNumId w:val="36"/>
   </w:num>
   <w:num w:numId="10">
     <w:abstractNumId w:val="17"/>
@@ -22652,49 +24845,49 @@
     <w:abstractNumId w:val="15"/>
   </w:num>
   <w:num w:numId="14">
-    <w:abstractNumId w:val="28"/>
+    <w:abstractNumId w:val="29"/>
   </w:num>
   <w:num w:numId="15">
     <w:abstractNumId w:val="4"/>
   </w:num>
   <w:num w:numId="16">
-    <w:abstractNumId w:val="22"/>
+    <w:abstractNumId w:val="23"/>
   </w:num>
   <w:num w:numId="17">
-    <w:abstractNumId w:val="31"/>
+    <w:abstractNumId w:val="32"/>
   </w:num>
   <w:num w:numId="18">
     <w:abstractNumId w:val="9"/>
   </w:num>
   <w:num w:numId="19">
-    <w:abstractNumId w:val="27"/>
+    <w:abstractNumId w:val="28"/>
   </w:num>
   <w:num w:numId="20">
     <w:abstractNumId w:val="8"/>
   </w:num>
   <w:num w:numId="21">
-    <w:abstractNumId w:val="49"/>
+    <w:abstractNumId w:val="50"/>
   </w:num>
   <w:num w:numId="22">
-    <w:abstractNumId w:val="20"/>
+    <w:abstractNumId w:val="21"/>
   </w:num>
   <w:num w:numId="23">
-    <w:abstractNumId w:val="26"/>
+    <w:abstractNumId w:val="27"/>
   </w:num>
   <w:num w:numId="24">
     <w:abstractNumId w:val="5"/>
   </w:num>
   <w:num w:numId="25">
-    <w:abstractNumId w:val="38"/>
+    <w:abstractNumId w:val="39"/>
   </w:num>
   <w:num w:numId="26">
-    <w:abstractNumId w:val="23"/>
+    <w:abstractNumId w:val="24"/>
   </w:num>
   <w:num w:numId="27">
     <w:abstractNumId w:val="0"/>
   </w:num>
   <w:num w:numId="28">
-    <w:abstractNumId w:val="33"/>
+    <w:abstractNumId w:val="34"/>
   </w:num>
   <w:num w:numId="29">
     <w:abstractNumId w:val="19"/>
@@ -22703,34 +24896,34 @@
     <w:abstractNumId w:val="1"/>
   </w:num>
   <w:num w:numId="31">
-    <w:abstractNumId w:val="39"/>
+    <w:abstractNumId w:val="40"/>
   </w:num>
   <w:num w:numId="32">
-    <w:abstractNumId w:val="47"/>
+    <w:abstractNumId w:val="48"/>
   </w:num>
   <w:num w:numId="33">
     <w:abstractNumId w:val="2"/>
   </w:num>
   <w:num w:numId="34">
-    <w:abstractNumId w:val="40"/>
+    <w:abstractNumId w:val="41"/>
   </w:num>
   <w:num w:numId="35">
     <w:abstractNumId w:val="18"/>
   </w:num>
   <w:num w:numId="36">
-    <w:abstractNumId w:val="29"/>
+    <w:abstractNumId w:val="30"/>
   </w:num>
   <w:num w:numId="37">
-    <w:abstractNumId w:val="30"/>
+    <w:abstractNumId w:val="31"/>
   </w:num>
   <w:num w:numId="38">
-    <w:abstractNumId w:val="36"/>
+    <w:abstractNumId w:val="37"/>
   </w:num>
   <w:num w:numId="39">
-    <w:abstractNumId w:val="41"/>
+    <w:abstractNumId w:val="42"/>
   </w:num>
   <w:num w:numId="40">
-    <w:abstractNumId w:val="43"/>
+    <w:abstractNumId w:val="44"/>
   </w:num>
   <w:num w:numId="41">
     <w:abstractNumId w:val="3"/>
@@ -22739,19 +24932,19 @@
     <w:abstractNumId w:val="16"/>
   </w:num>
   <w:num w:numId="43">
-    <w:abstractNumId w:val="34"/>
+    <w:abstractNumId w:val="35"/>
   </w:num>
   <w:num w:numId="44">
-    <w:abstractNumId w:val="44"/>
+    <w:abstractNumId w:val="45"/>
   </w:num>
   <w:num w:numId="45">
-    <w:abstractNumId w:val="37"/>
+    <w:abstractNumId w:val="38"/>
   </w:num>
   <w:num w:numId="46">
-    <w:abstractNumId w:val="48"/>
+    <w:abstractNumId w:val="49"/>
   </w:num>
   <w:num w:numId="47">
-    <w:abstractNumId w:val="21"/>
+    <w:abstractNumId w:val="22"/>
   </w:num>
   <w:num w:numId="48">
     <w:abstractNumId w:val="12"/>
@@ -22764,6 +24957,9 @@
   </w:num>
   <w:num w:numId="51">
     <w:abstractNumId w:val="7"/>
+  </w:num>
+  <w:num w:numId="52">
+    <w:abstractNumId w:val="20"/>
   </w:num>
   <w:numIdMacAtCleanup w:val="42"/>
 </w:numbering>
@@ -22945,7 +25141,7 @@
     <w:lsdException w:name="Table Web 2" w:semiHidden="1" w:unhideWhenUsed="1"/>
     <w:lsdException w:name="Table Web 3" w:semiHidden="1" w:unhideWhenUsed="1"/>
     <w:lsdException w:name="Balloon Text" w:semiHidden="1" w:unhideWhenUsed="1"/>
-    <w:lsdException w:name="Table Grid" w:uiPriority="59"/>
+    <w:lsdException w:name="Table Grid" w:uiPriority="39"/>
     <w:lsdException w:name="Table Theme" w:semiHidden="1" w:unhideWhenUsed="1"/>
     <w:lsdException w:name="Placeholder Text" w:semiHidden="1"/>
     <w:lsdException w:name="No Spacing" w:uiPriority="1" w:qFormat="1"/>
@@ -23433,7 +25629,7 @@
   <w:style w:type="table" w:styleId="TableGrid">
     <w:name w:val="Table Grid"/>
     <w:basedOn w:val="TableNormal"/>
-    <w:uiPriority w:val="59"/>
+    <w:uiPriority w:val="39"/>
     <w:rsid w:val="00190475"/>
     <w:tblPr>
       <w:tblBorders>

</xml_diff>